<commit_message>
finish blog and BIN
</commit_message>
<xml_diff>
--- a/时间花费.docx
+++ b/时间花费.docx
@@ -43,7 +43,7 @@
               <w:spacing w:line="378" w:lineRule="atLeast"/>
               <w:jc w:val="left"/>
               <w:rPr>
-                <w:rFonts w:ascii="Verdana" w:eastAsia="宋体" w:hAnsi="Verdana" w:cs="宋体" w:hint="eastAsia"/>
+                <w:rFonts w:ascii="Verdana" w:eastAsia="宋体" w:hAnsi="Verdana" w:cs="宋体"/>
                 <w:color w:val="000000"/>
                 <w:kern w:val="0"/>
                 <w:szCs w:val="21"/>
@@ -354,39 +354,57 @@
                 <w:szCs w:val="21"/>
               </w:rPr>
             </w:pPr>
-          </w:p>
-        </w:tc>
-        <w:tc>
-          <w:tcPr>
-            <w:tcW w:w="0" w:type="auto"/>
-            <w:tcBorders>
-              <w:top w:val="single" w:sz="6" w:space="0" w:color="C0C0C0"/>
-              <w:left w:val="single" w:sz="6" w:space="0" w:color="C0C0C0"/>
-              <w:bottom w:val="single" w:sz="6" w:space="0" w:color="C0C0C0"/>
-              <w:right w:val="single" w:sz="6" w:space="0" w:color="C0C0C0"/>
-            </w:tcBorders>
-            <w:shd w:val="clear" w:color="auto" w:fill="FFFFFF"/>
-            <w:tcMar>
-              <w:top w:w="45" w:type="dxa"/>
-              <w:left w:w="45" w:type="dxa"/>
-              <w:bottom w:w="45" w:type="dxa"/>
-              <w:right w:w="45" w:type="dxa"/>
-            </w:tcMar>
-            <w:vAlign w:val="center"/>
-            <w:hideMark/>
-          </w:tcPr>
-          <w:p>
-            <w:pPr>
-              <w:widowControl/>
-              <w:spacing w:line="378" w:lineRule="atLeast"/>
-              <w:jc w:val="left"/>
-              <w:rPr>
-                <w:rFonts w:ascii="Verdana" w:eastAsia="宋体" w:hAnsi="Verdana" w:cs="宋体"/>
-                <w:color w:val="000000"/>
-                <w:kern w:val="0"/>
-                <w:szCs w:val="21"/>
-              </w:rPr>
-            </w:pPr>
+            <w:r>
+              <w:rPr>
+                <w:rFonts w:ascii="Verdana" w:eastAsia="宋体" w:hAnsi="Verdana" w:cs="宋体" w:hint="eastAsia"/>
+                <w:color w:val="000000"/>
+                <w:kern w:val="0"/>
+                <w:szCs w:val="21"/>
+              </w:rPr>
+              <w:t>60</w:t>
+            </w:r>
+          </w:p>
+        </w:tc>
+        <w:tc>
+          <w:tcPr>
+            <w:tcW w:w="0" w:type="auto"/>
+            <w:tcBorders>
+              <w:top w:val="single" w:sz="6" w:space="0" w:color="C0C0C0"/>
+              <w:left w:val="single" w:sz="6" w:space="0" w:color="C0C0C0"/>
+              <w:bottom w:val="single" w:sz="6" w:space="0" w:color="C0C0C0"/>
+              <w:right w:val="single" w:sz="6" w:space="0" w:color="C0C0C0"/>
+            </w:tcBorders>
+            <w:shd w:val="clear" w:color="auto" w:fill="FFFFFF"/>
+            <w:tcMar>
+              <w:top w:w="45" w:type="dxa"/>
+              <w:left w:w="45" w:type="dxa"/>
+              <w:bottom w:w="45" w:type="dxa"/>
+              <w:right w:w="45" w:type="dxa"/>
+            </w:tcMar>
+            <w:vAlign w:val="center"/>
+            <w:hideMark/>
+          </w:tcPr>
+          <w:p>
+            <w:pPr>
+              <w:widowControl/>
+              <w:spacing w:line="378" w:lineRule="atLeast"/>
+              <w:jc w:val="left"/>
+              <w:rPr>
+                <w:rFonts w:ascii="Verdana" w:eastAsia="宋体" w:hAnsi="Verdana" w:cs="宋体"/>
+                <w:color w:val="000000"/>
+                <w:kern w:val="0"/>
+                <w:szCs w:val="21"/>
+              </w:rPr>
+            </w:pPr>
+            <w:r>
+              <w:rPr>
+                <w:rFonts w:ascii="Verdana" w:eastAsia="宋体" w:hAnsi="Verdana" w:cs="宋体" w:hint="eastAsia"/>
+                <w:color w:val="000000"/>
+                <w:kern w:val="0"/>
+                <w:szCs w:val="21"/>
+              </w:rPr>
+              <w:t>30</w:t>
+            </w:r>
           </w:p>
         </w:tc>
       </w:tr>
@@ -685,39 +703,57 @@
                 <w:szCs w:val="21"/>
               </w:rPr>
             </w:pPr>
-          </w:p>
-        </w:tc>
-        <w:tc>
-          <w:tcPr>
-            <w:tcW w:w="0" w:type="auto"/>
-            <w:tcBorders>
-              <w:top w:val="single" w:sz="6" w:space="0" w:color="C0C0C0"/>
-              <w:left w:val="single" w:sz="6" w:space="0" w:color="C0C0C0"/>
-              <w:bottom w:val="single" w:sz="6" w:space="0" w:color="C0C0C0"/>
-              <w:right w:val="single" w:sz="6" w:space="0" w:color="C0C0C0"/>
-            </w:tcBorders>
-            <w:shd w:val="clear" w:color="auto" w:fill="FFFFFF"/>
-            <w:tcMar>
-              <w:top w:w="45" w:type="dxa"/>
-              <w:left w:w="45" w:type="dxa"/>
-              <w:bottom w:w="45" w:type="dxa"/>
-              <w:right w:w="45" w:type="dxa"/>
-            </w:tcMar>
-            <w:vAlign w:val="center"/>
-            <w:hideMark/>
-          </w:tcPr>
-          <w:p>
-            <w:pPr>
-              <w:widowControl/>
-              <w:spacing w:line="378" w:lineRule="atLeast"/>
-              <w:jc w:val="left"/>
-              <w:rPr>
-                <w:rFonts w:ascii="Verdana" w:eastAsia="宋体" w:hAnsi="Verdana" w:cs="宋体"/>
-                <w:color w:val="000000"/>
-                <w:kern w:val="0"/>
-                <w:szCs w:val="21"/>
-              </w:rPr>
-            </w:pPr>
+            <w:r>
+              <w:rPr>
+                <w:rFonts w:ascii="Verdana" w:eastAsia="宋体" w:hAnsi="Verdana" w:cs="宋体"/>
+                <w:color w:val="000000"/>
+                <w:kern w:val="0"/>
+                <w:szCs w:val="21"/>
+              </w:rPr>
+              <w:t>5700</w:t>
+            </w:r>
+          </w:p>
+        </w:tc>
+        <w:tc>
+          <w:tcPr>
+            <w:tcW w:w="0" w:type="auto"/>
+            <w:tcBorders>
+              <w:top w:val="single" w:sz="6" w:space="0" w:color="C0C0C0"/>
+              <w:left w:val="single" w:sz="6" w:space="0" w:color="C0C0C0"/>
+              <w:bottom w:val="single" w:sz="6" w:space="0" w:color="C0C0C0"/>
+              <w:right w:val="single" w:sz="6" w:space="0" w:color="C0C0C0"/>
+            </w:tcBorders>
+            <w:shd w:val="clear" w:color="auto" w:fill="FFFFFF"/>
+            <w:tcMar>
+              <w:top w:w="45" w:type="dxa"/>
+              <w:left w:w="45" w:type="dxa"/>
+              <w:bottom w:w="45" w:type="dxa"/>
+              <w:right w:w="45" w:type="dxa"/>
+            </w:tcMar>
+            <w:vAlign w:val="center"/>
+            <w:hideMark/>
+          </w:tcPr>
+          <w:p>
+            <w:pPr>
+              <w:widowControl/>
+              <w:spacing w:line="378" w:lineRule="atLeast"/>
+              <w:jc w:val="left"/>
+              <w:rPr>
+                <w:rFonts w:ascii="Verdana" w:eastAsia="宋体" w:hAnsi="Verdana" w:cs="宋体"/>
+                <w:color w:val="000000"/>
+                <w:kern w:val="0"/>
+                <w:szCs w:val="21"/>
+              </w:rPr>
+            </w:pPr>
+            <w:r>
+              <w:rPr>
+                <w:rFonts w:ascii="Verdana" w:eastAsia="宋体" w:hAnsi="Verdana" w:cs="宋体" w:hint="eastAsia"/>
+                <w:color w:val="000000"/>
+                <w:kern w:val="0"/>
+                <w:szCs w:val="21"/>
+              </w:rPr>
+              <w:t>2820</w:t>
+            </w:r>
           </w:p>
         </w:tc>
       </w:tr>
@@ -1094,6 +1130,15 @@
                 <w:szCs w:val="21"/>
               </w:rPr>
             </w:pPr>
+            <w:r>
+              <w:rPr>
+                <w:rFonts w:ascii="Verdana" w:eastAsia="宋体" w:hAnsi="Verdana" w:cs="宋体" w:hint="eastAsia"/>
+                <w:color w:val="000000"/>
+                <w:kern w:val="0"/>
+                <w:szCs w:val="21"/>
+              </w:rPr>
+              <w:t>180</w:t>
+            </w:r>
           </w:p>
         </w:tc>
       </w:tr>
@@ -1291,6 +1336,15 @@
                 <w:szCs w:val="21"/>
               </w:rPr>
             </w:pPr>
+            <w:r>
+              <w:rPr>
+                <w:rFonts w:ascii="Verdana" w:eastAsia="宋体" w:hAnsi="Verdana" w:cs="宋体" w:hint="eastAsia"/>
+                <w:color w:val="000000"/>
+                <w:kern w:val="0"/>
+                <w:szCs w:val="21"/>
+              </w:rPr>
+              <w:t>60</w:t>
+            </w:r>
           </w:p>
         </w:tc>
       </w:tr>
@@ -1488,6 +1542,15 @@
                 <w:szCs w:val="21"/>
               </w:rPr>
             </w:pPr>
+            <w:r>
+              <w:rPr>
+                <w:rFonts w:ascii="Verdana" w:eastAsia="宋体" w:hAnsi="Verdana" w:cs="宋体" w:hint="eastAsia"/>
+                <w:color w:val="000000"/>
+                <w:kern w:val="0"/>
+                <w:szCs w:val="21"/>
+              </w:rPr>
+              <w:t>60</w:t>
+            </w:r>
           </w:p>
         </w:tc>
       </w:tr>
@@ -1658,6 +1721,15 @@
                 <w:szCs w:val="21"/>
               </w:rPr>
             </w:pPr>
+            <w:r>
+              <w:rPr>
+                <w:rFonts w:ascii="Verdana" w:eastAsia="宋体" w:hAnsi="Verdana" w:cs="宋体" w:hint="eastAsia"/>
+                <w:color w:val="000000"/>
+                <w:kern w:val="0"/>
+                <w:szCs w:val="21"/>
+              </w:rPr>
+              <w:t>240</w:t>
+            </w:r>
           </w:p>
         </w:tc>
       </w:tr>
@@ -1837,1156 +1909,1228 @@
               </w:rPr>
               <w:t>1200</w:t>
             </w:r>
+          </w:p>
+        </w:tc>
+      </w:tr>
+      <w:tr>
+        <w:tc>
+          <w:tcPr>
+            <w:tcW w:w="0" w:type="auto"/>
+            <w:tcBorders>
+              <w:top w:val="single" w:sz="6" w:space="0" w:color="C0C0C0"/>
+              <w:left w:val="single" w:sz="6" w:space="0" w:color="C0C0C0"/>
+              <w:bottom w:val="single" w:sz="6" w:space="0" w:color="C0C0C0"/>
+              <w:right w:val="single" w:sz="6" w:space="0" w:color="C0C0C0"/>
+            </w:tcBorders>
+            <w:shd w:val="clear" w:color="auto" w:fill="FFFFFF"/>
+            <w:tcMar>
+              <w:top w:w="45" w:type="dxa"/>
+              <w:left w:w="45" w:type="dxa"/>
+              <w:bottom w:w="45" w:type="dxa"/>
+              <w:right w:w="45" w:type="dxa"/>
+            </w:tcMar>
+            <w:vAlign w:val="center"/>
+            <w:hideMark/>
+          </w:tcPr>
+          <w:p>
+            <w:pPr>
+              <w:widowControl/>
+              <w:spacing w:line="378" w:lineRule="atLeast"/>
+              <w:jc w:val="left"/>
+              <w:rPr>
+                <w:rFonts w:ascii="Verdana" w:eastAsia="宋体" w:hAnsi="Verdana" w:cs="宋体"/>
+                <w:color w:val="000000"/>
+                <w:kern w:val="0"/>
+                <w:szCs w:val="21"/>
+              </w:rPr>
+            </w:pPr>
+            <w:r>
+              <w:rPr>
+                <w:rFonts w:ascii="Verdana" w:eastAsia="宋体" w:hAnsi="Verdana" w:cs="宋体"/>
+                <w:color w:val="000000"/>
+                <w:kern w:val="0"/>
+                <w:szCs w:val="21"/>
+              </w:rPr>
+              <w:t>· Code Review</w:t>
+            </w:r>
+          </w:p>
+        </w:tc>
+        <w:tc>
+          <w:tcPr>
+            <w:tcW w:w="0" w:type="auto"/>
+            <w:tcBorders>
+              <w:top w:val="single" w:sz="6" w:space="0" w:color="C0C0C0"/>
+              <w:left w:val="single" w:sz="6" w:space="0" w:color="C0C0C0"/>
+              <w:bottom w:val="single" w:sz="6" w:space="0" w:color="C0C0C0"/>
+              <w:right w:val="single" w:sz="6" w:space="0" w:color="C0C0C0"/>
+            </w:tcBorders>
+            <w:shd w:val="clear" w:color="auto" w:fill="FFFFFF"/>
+            <w:tcMar>
+              <w:top w:w="45" w:type="dxa"/>
+              <w:left w:w="45" w:type="dxa"/>
+              <w:bottom w:w="45" w:type="dxa"/>
+              <w:right w:w="45" w:type="dxa"/>
+            </w:tcMar>
+            <w:vAlign w:val="center"/>
+            <w:hideMark/>
+          </w:tcPr>
+          <w:p>
+            <w:pPr>
+              <w:widowControl/>
+              <w:spacing w:line="378" w:lineRule="atLeast"/>
+              <w:jc w:val="left"/>
+              <w:rPr>
+                <w:rFonts w:ascii="Verdana" w:eastAsia="宋体" w:hAnsi="Verdana" w:cs="宋体"/>
+                <w:color w:val="000000"/>
+                <w:kern w:val="0"/>
+                <w:szCs w:val="21"/>
+              </w:rPr>
+            </w:pPr>
+            <w:r>
+              <w:rPr>
+                <w:rFonts w:ascii="Verdana" w:eastAsia="宋体" w:hAnsi="Verdana" w:cs="宋体"/>
+                <w:color w:val="000000"/>
+                <w:kern w:val="0"/>
+                <w:szCs w:val="21"/>
+              </w:rPr>
+              <w:t xml:space="preserve">· </w:t>
+            </w:r>
+            <w:r>
+              <w:rPr>
+                <w:rFonts w:ascii="Verdana" w:eastAsia="宋体" w:hAnsi="Verdana" w:cs="宋体"/>
+                <w:color w:val="000000"/>
+                <w:kern w:val="0"/>
+                <w:szCs w:val="21"/>
+              </w:rPr>
+              <w:t>代码复审</w:t>
+            </w:r>
+          </w:p>
+        </w:tc>
+        <w:tc>
+          <w:tcPr>
+            <w:tcW w:w="0" w:type="auto"/>
+            <w:tcBorders>
+              <w:top w:val="single" w:sz="6" w:space="0" w:color="C0C0C0"/>
+              <w:left w:val="single" w:sz="6" w:space="0" w:color="C0C0C0"/>
+              <w:bottom w:val="single" w:sz="6" w:space="0" w:color="C0C0C0"/>
+              <w:right w:val="single" w:sz="6" w:space="0" w:color="C0C0C0"/>
+            </w:tcBorders>
+            <w:shd w:val="clear" w:color="auto" w:fill="FFFFFF"/>
+            <w:tcMar>
+              <w:top w:w="45" w:type="dxa"/>
+              <w:left w:w="45" w:type="dxa"/>
+              <w:bottom w:w="45" w:type="dxa"/>
+              <w:right w:w="45" w:type="dxa"/>
+            </w:tcMar>
+            <w:vAlign w:val="center"/>
+            <w:hideMark/>
+          </w:tcPr>
+          <w:p>
+            <w:pPr>
+              <w:widowControl/>
+              <w:spacing w:line="378" w:lineRule="atLeast"/>
+              <w:jc w:val="left"/>
+              <w:rPr>
+                <w:rFonts w:ascii="Verdana" w:eastAsia="宋体" w:hAnsi="Verdana" w:cs="宋体"/>
+                <w:color w:val="000000"/>
+                <w:kern w:val="0"/>
+                <w:szCs w:val="21"/>
+              </w:rPr>
+            </w:pPr>
+            <w:r>
+              <w:rPr>
+                <w:rFonts w:ascii="Verdana" w:eastAsia="宋体" w:hAnsi="Verdana" w:cs="宋体" w:hint="eastAsia"/>
+                <w:color w:val="000000"/>
+                <w:kern w:val="0"/>
+                <w:szCs w:val="21"/>
+              </w:rPr>
+              <w:t>360</w:t>
+            </w:r>
+          </w:p>
+        </w:tc>
+        <w:tc>
+          <w:tcPr>
+            <w:tcW w:w="0" w:type="auto"/>
+            <w:tcBorders>
+              <w:top w:val="single" w:sz="6" w:space="0" w:color="C0C0C0"/>
+              <w:left w:val="single" w:sz="6" w:space="0" w:color="C0C0C0"/>
+              <w:bottom w:val="single" w:sz="6" w:space="0" w:color="C0C0C0"/>
+              <w:right w:val="single" w:sz="6" w:space="0" w:color="C0C0C0"/>
+            </w:tcBorders>
+            <w:shd w:val="clear" w:color="auto" w:fill="FFFFFF"/>
+            <w:tcMar>
+              <w:top w:w="45" w:type="dxa"/>
+              <w:left w:w="45" w:type="dxa"/>
+              <w:bottom w:w="45" w:type="dxa"/>
+              <w:right w:w="45" w:type="dxa"/>
+            </w:tcMar>
+            <w:vAlign w:val="center"/>
+            <w:hideMark/>
+          </w:tcPr>
+          <w:p>
+            <w:pPr>
+              <w:widowControl/>
+              <w:spacing w:line="378" w:lineRule="atLeast"/>
+              <w:jc w:val="left"/>
+              <w:rPr>
+                <w:rFonts w:ascii="Verdana" w:eastAsia="宋体" w:hAnsi="Verdana" w:cs="宋体"/>
+                <w:color w:val="000000"/>
+                <w:kern w:val="0"/>
+                <w:szCs w:val="21"/>
+              </w:rPr>
+            </w:pPr>
+            <w:r>
+              <w:rPr>
+                <w:rFonts w:ascii="Verdana" w:eastAsia="宋体" w:hAnsi="Verdana" w:cs="宋体" w:hint="eastAsia"/>
+                <w:color w:val="000000"/>
+                <w:kern w:val="0"/>
+                <w:szCs w:val="21"/>
+              </w:rPr>
+              <w:t>120</w:t>
+            </w:r>
+          </w:p>
+        </w:tc>
+      </w:tr>
+      <w:tr>
+        <w:tc>
+          <w:tcPr>
+            <w:tcW w:w="0" w:type="auto"/>
+            <w:tcBorders>
+              <w:top w:val="single" w:sz="6" w:space="0" w:color="C0C0C0"/>
+              <w:left w:val="single" w:sz="6" w:space="0" w:color="C0C0C0"/>
+              <w:bottom w:val="single" w:sz="6" w:space="0" w:color="C0C0C0"/>
+              <w:right w:val="single" w:sz="6" w:space="0" w:color="C0C0C0"/>
+            </w:tcBorders>
+            <w:shd w:val="clear" w:color="auto" w:fill="FFFFFF"/>
+            <w:tcMar>
+              <w:top w:w="45" w:type="dxa"/>
+              <w:left w:w="45" w:type="dxa"/>
+              <w:bottom w:w="45" w:type="dxa"/>
+              <w:right w:w="45" w:type="dxa"/>
+            </w:tcMar>
+            <w:vAlign w:val="center"/>
+            <w:hideMark/>
+          </w:tcPr>
+          <w:p>
+            <w:pPr>
+              <w:widowControl/>
+              <w:spacing w:line="378" w:lineRule="atLeast"/>
+              <w:jc w:val="left"/>
+              <w:rPr>
+                <w:rFonts w:ascii="Verdana" w:eastAsia="宋体" w:hAnsi="Verdana" w:cs="宋体"/>
+                <w:color w:val="000000"/>
+                <w:kern w:val="0"/>
+                <w:szCs w:val="21"/>
+              </w:rPr>
+            </w:pPr>
+            <w:r>
+              <w:rPr>
+                <w:rFonts w:ascii="Verdana" w:eastAsia="宋体" w:hAnsi="Verdana" w:cs="宋体"/>
+                <w:color w:val="000000"/>
+                <w:kern w:val="0"/>
+                <w:szCs w:val="21"/>
+              </w:rPr>
+              <w:t>· Test</w:t>
+            </w:r>
+          </w:p>
+        </w:tc>
+        <w:tc>
+          <w:tcPr>
+            <w:tcW w:w="0" w:type="auto"/>
+            <w:tcBorders>
+              <w:top w:val="single" w:sz="6" w:space="0" w:color="C0C0C0"/>
+              <w:left w:val="single" w:sz="6" w:space="0" w:color="C0C0C0"/>
+              <w:bottom w:val="single" w:sz="6" w:space="0" w:color="C0C0C0"/>
+              <w:right w:val="single" w:sz="6" w:space="0" w:color="C0C0C0"/>
+            </w:tcBorders>
+            <w:shd w:val="clear" w:color="auto" w:fill="FFFFFF"/>
+            <w:tcMar>
+              <w:top w:w="45" w:type="dxa"/>
+              <w:left w:w="45" w:type="dxa"/>
+              <w:bottom w:w="45" w:type="dxa"/>
+              <w:right w:w="45" w:type="dxa"/>
+            </w:tcMar>
+            <w:vAlign w:val="center"/>
+            <w:hideMark/>
+          </w:tcPr>
+          <w:p>
+            <w:pPr>
+              <w:widowControl/>
+              <w:spacing w:line="378" w:lineRule="atLeast"/>
+              <w:jc w:val="left"/>
+              <w:rPr>
+                <w:rFonts w:ascii="Verdana" w:eastAsia="宋体" w:hAnsi="Verdana" w:cs="宋体"/>
+                <w:color w:val="000000"/>
+                <w:kern w:val="0"/>
+                <w:szCs w:val="21"/>
+              </w:rPr>
+            </w:pPr>
+            <w:r>
+              <w:rPr>
+                <w:rFonts w:ascii="Verdana" w:eastAsia="宋体" w:hAnsi="Verdana" w:cs="宋体"/>
+                <w:color w:val="000000"/>
+                <w:kern w:val="0"/>
+                <w:szCs w:val="21"/>
+              </w:rPr>
+              <w:t xml:space="preserve">· </w:t>
+            </w:r>
+            <w:r>
+              <w:rPr>
+                <w:rFonts w:ascii="Verdana" w:eastAsia="宋体" w:hAnsi="Verdana" w:cs="宋体"/>
+                <w:color w:val="000000"/>
+                <w:kern w:val="0"/>
+                <w:szCs w:val="21"/>
+              </w:rPr>
+              <w:t>测试（自我测试，修改代码，提交修改）</w:t>
+            </w:r>
+          </w:p>
+        </w:tc>
+        <w:tc>
+          <w:tcPr>
+            <w:tcW w:w="0" w:type="auto"/>
+            <w:tcBorders>
+              <w:top w:val="single" w:sz="6" w:space="0" w:color="C0C0C0"/>
+              <w:left w:val="single" w:sz="6" w:space="0" w:color="C0C0C0"/>
+              <w:bottom w:val="single" w:sz="6" w:space="0" w:color="C0C0C0"/>
+              <w:right w:val="single" w:sz="6" w:space="0" w:color="C0C0C0"/>
+            </w:tcBorders>
+            <w:shd w:val="clear" w:color="auto" w:fill="FFFFFF"/>
+            <w:tcMar>
+              <w:top w:w="45" w:type="dxa"/>
+              <w:left w:w="45" w:type="dxa"/>
+              <w:bottom w:w="45" w:type="dxa"/>
+              <w:right w:w="45" w:type="dxa"/>
+            </w:tcMar>
+            <w:vAlign w:val="center"/>
+            <w:hideMark/>
+          </w:tcPr>
+          <w:p>
+            <w:pPr>
+              <w:widowControl/>
+              <w:spacing w:line="378" w:lineRule="atLeast"/>
+              <w:jc w:val="left"/>
+              <w:rPr>
+                <w:rFonts w:ascii="Verdana" w:eastAsia="宋体" w:hAnsi="Verdana" w:cs="宋体"/>
+                <w:color w:val="000000"/>
+                <w:kern w:val="0"/>
+                <w:szCs w:val="21"/>
+              </w:rPr>
+            </w:pPr>
+            <w:r>
+              <w:rPr>
+                <w:rFonts w:ascii="Verdana" w:eastAsia="宋体" w:hAnsi="Verdana" w:cs="宋体" w:hint="eastAsia"/>
+                <w:color w:val="000000"/>
+                <w:kern w:val="0"/>
+                <w:szCs w:val="21"/>
+              </w:rPr>
+              <w:t>1800</w:t>
+            </w:r>
+          </w:p>
+        </w:tc>
+        <w:tc>
+          <w:tcPr>
+            <w:tcW w:w="0" w:type="auto"/>
+            <w:tcBorders>
+              <w:top w:val="single" w:sz="6" w:space="0" w:color="C0C0C0"/>
+              <w:left w:val="single" w:sz="6" w:space="0" w:color="C0C0C0"/>
+              <w:bottom w:val="single" w:sz="6" w:space="0" w:color="C0C0C0"/>
+              <w:right w:val="single" w:sz="6" w:space="0" w:color="C0C0C0"/>
+            </w:tcBorders>
+            <w:shd w:val="clear" w:color="auto" w:fill="FFFFFF"/>
+            <w:tcMar>
+              <w:top w:w="45" w:type="dxa"/>
+              <w:left w:w="45" w:type="dxa"/>
+              <w:bottom w:w="45" w:type="dxa"/>
+              <w:right w:w="45" w:type="dxa"/>
+            </w:tcMar>
+            <w:vAlign w:val="center"/>
+            <w:hideMark/>
+          </w:tcPr>
+          <w:p>
+            <w:pPr>
+              <w:widowControl/>
+              <w:spacing w:line="378" w:lineRule="atLeast"/>
+              <w:jc w:val="left"/>
+              <w:rPr>
+                <w:rFonts w:ascii="Verdana" w:eastAsia="宋体" w:hAnsi="Verdana" w:cs="宋体"/>
+                <w:color w:val="000000"/>
+                <w:kern w:val="0"/>
+                <w:szCs w:val="21"/>
+              </w:rPr>
+            </w:pPr>
+            <w:r>
+              <w:rPr>
+                <w:rFonts w:ascii="Verdana" w:eastAsia="宋体" w:hAnsi="Verdana" w:cs="宋体" w:hint="eastAsia"/>
+                <w:color w:val="000000"/>
+                <w:kern w:val="0"/>
+                <w:szCs w:val="21"/>
+              </w:rPr>
+              <w:t>600</w:t>
+            </w:r>
+          </w:p>
+        </w:tc>
+      </w:tr>
+      <w:tr>
+        <w:tc>
+          <w:tcPr>
+            <w:tcW w:w="0" w:type="auto"/>
+            <w:tcBorders>
+              <w:top w:val="single" w:sz="6" w:space="0" w:color="C0C0C0"/>
+              <w:left w:val="single" w:sz="6" w:space="0" w:color="C0C0C0"/>
+              <w:bottom w:val="single" w:sz="6" w:space="0" w:color="C0C0C0"/>
+              <w:right w:val="single" w:sz="6" w:space="0" w:color="C0C0C0"/>
+            </w:tcBorders>
+            <w:shd w:val="clear" w:color="auto" w:fill="FFFFFF"/>
+            <w:tcMar>
+              <w:top w:w="45" w:type="dxa"/>
+              <w:left w:w="45" w:type="dxa"/>
+              <w:bottom w:w="45" w:type="dxa"/>
+              <w:right w:w="45" w:type="dxa"/>
+            </w:tcMar>
+            <w:vAlign w:val="center"/>
+            <w:hideMark/>
+          </w:tcPr>
+          <w:p>
+            <w:pPr>
+              <w:widowControl/>
+              <w:spacing w:line="378" w:lineRule="atLeast"/>
+              <w:jc w:val="left"/>
+              <w:rPr>
+                <w:rFonts w:ascii="Verdana" w:eastAsia="宋体" w:hAnsi="Verdana" w:cs="宋体"/>
+                <w:color w:val="000000"/>
+                <w:kern w:val="0"/>
+                <w:szCs w:val="21"/>
+              </w:rPr>
+            </w:pPr>
+            <w:r>
+              <w:rPr>
+                <w:rFonts w:ascii="Verdana" w:eastAsia="宋体" w:hAnsi="Verdana" w:cs="宋体"/>
+                <w:color w:val="000000"/>
+                <w:kern w:val="0"/>
+                <w:szCs w:val="21"/>
+              </w:rPr>
+              <w:t>Reporting</w:t>
+            </w:r>
+          </w:p>
+        </w:tc>
+        <w:tc>
+          <w:tcPr>
+            <w:tcW w:w="0" w:type="auto"/>
+            <w:tcBorders>
+              <w:top w:val="single" w:sz="6" w:space="0" w:color="C0C0C0"/>
+              <w:left w:val="single" w:sz="6" w:space="0" w:color="C0C0C0"/>
+              <w:bottom w:val="single" w:sz="6" w:space="0" w:color="C0C0C0"/>
+              <w:right w:val="single" w:sz="6" w:space="0" w:color="C0C0C0"/>
+            </w:tcBorders>
+            <w:shd w:val="clear" w:color="auto" w:fill="FFFFFF"/>
+            <w:tcMar>
+              <w:top w:w="45" w:type="dxa"/>
+              <w:left w:w="45" w:type="dxa"/>
+              <w:bottom w:w="45" w:type="dxa"/>
+              <w:right w:w="45" w:type="dxa"/>
+            </w:tcMar>
+            <w:vAlign w:val="center"/>
+            <w:hideMark/>
+          </w:tcPr>
+          <w:p>
+            <w:pPr>
+              <w:widowControl/>
+              <w:spacing w:line="378" w:lineRule="atLeast"/>
+              <w:jc w:val="left"/>
+              <w:rPr>
+                <w:rFonts w:ascii="Verdana" w:eastAsia="宋体" w:hAnsi="Verdana" w:cs="宋体"/>
+                <w:color w:val="000000"/>
+                <w:kern w:val="0"/>
+                <w:szCs w:val="21"/>
+              </w:rPr>
+            </w:pPr>
+            <w:r>
+              <w:rPr>
+                <w:rFonts w:ascii="Verdana" w:eastAsia="宋体" w:hAnsi="Verdana" w:cs="宋体"/>
+                <w:color w:val="000000"/>
+                <w:kern w:val="0"/>
+                <w:szCs w:val="21"/>
+              </w:rPr>
+              <w:t>报告</w:t>
+            </w:r>
+          </w:p>
+        </w:tc>
+        <w:tc>
+          <w:tcPr>
+            <w:tcW w:w="0" w:type="auto"/>
+            <w:tcBorders>
+              <w:top w:val="single" w:sz="6" w:space="0" w:color="C0C0C0"/>
+              <w:left w:val="single" w:sz="6" w:space="0" w:color="C0C0C0"/>
+              <w:bottom w:val="single" w:sz="6" w:space="0" w:color="C0C0C0"/>
+              <w:right w:val="single" w:sz="6" w:space="0" w:color="C0C0C0"/>
+            </w:tcBorders>
+            <w:shd w:val="clear" w:color="auto" w:fill="FFFFFF"/>
+            <w:tcMar>
+              <w:top w:w="45" w:type="dxa"/>
+              <w:left w:w="45" w:type="dxa"/>
+              <w:bottom w:w="45" w:type="dxa"/>
+              <w:right w:w="45" w:type="dxa"/>
+            </w:tcMar>
+            <w:vAlign w:val="center"/>
+            <w:hideMark/>
+          </w:tcPr>
+          <w:p>
+            <w:pPr>
+              <w:widowControl/>
+              <w:spacing w:line="378" w:lineRule="atLeast"/>
+              <w:jc w:val="left"/>
+              <w:rPr>
+                <w:rFonts w:ascii="Verdana" w:eastAsia="宋体" w:hAnsi="Verdana" w:cs="宋体"/>
+                <w:color w:val="000000"/>
+                <w:kern w:val="0"/>
+                <w:szCs w:val="21"/>
+              </w:rPr>
+            </w:pPr>
+            <w:r>
+              <w:rPr>
+                <w:rFonts w:ascii="Verdana" w:eastAsia="宋体" w:hAnsi="Verdana" w:cs="宋体"/>
+                <w:color w:val="000000"/>
+                <w:kern w:val="0"/>
+                <w:szCs w:val="21"/>
+              </w:rPr>
+              <w:t>360</w:t>
+            </w:r>
+          </w:p>
+        </w:tc>
+        <w:tc>
+          <w:tcPr>
+            <w:tcW w:w="0" w:type="auto"/>
+            <w:tcBorders>
+              <w:top w:val="single" w:sz="6" w:space="0" w:color="C0C0C0"/>
+              <w:left w:val="single" w:sz="6" w:space="0" w:color="C0C0C0"/>
+              <w:bottom w:val="single" w:sz="6" w:space="0" w:color="C0C0C0"/>
+              <w:right w:val="single" w:sz="6" w:space="0" w:color="C0C0C0"/>
+            </w:tcBorders>
+            <w:shd w:val="clear" w:color="auto" w:fill="FFFFFF"/>
+            <w:tcMar>
+              <w:top w:w="45" w:type="dxa"/>
+              <w:left w:w="45" w:type="dxa"/>
+              <w:bottom w:w="45" w:type="dxa"/>
+              <w:right w:w="45" w:type="dxa"/>
+            </w:tcMar>
+            <w:vAlign w:val="center"/>
+            <w:hideMark/>
+          </w:tcPr>
+          <w:p>
+            <w:pPr>
+              <w:widowControl/>
+              <w:spacing w:line="378" w:lineRule="atLeast"/>
+              <w:jc w:val="left"/>
+              <w:rPr>
+                <w:rFonts w:ascii="Verdana" w:eastAsia="宋体" w:hAnsi="Verdana" w:cs="宋体"/>
+                <w:color w:val="000000"/>
+                <w:kern w:val="0"/>
+                <w:szCs w:val="21"/>
+              </w:rPr>
+            </w:pPr>
+            <w:r>
+              <w:rPr>
+                <w:rFonts w:ascii="Verdana" w:eastAsia="宋体" w:hAnsi="Verdana" w:cs="宋体" w:hint="eastAsia"/>
+                <w:color w:val="000000"/>
+                <w:kern w:val="0"/>
+                <w:szCs w:val="21"/>
+              </w:rPr>
+              <w:t>420</w:t>
+            </w:r>
+          </w:p>
+        </w:tc>
+      </w:tr>
+      <w:tr>
+        <w:tc>
+          <w:tcPr>
+            <w:tcW w:w="0" w:type="auto"/>
+            <w:tcBorders>
+              <w:top w:val="single" w:sz="6" w:space="0" w:color="C0C0C0"/>
+              <w:left w:val="single" w:sz="6" w:space="0" w:color="C0C0C0"/>
+              <w:bottom w:val="single" w:sz="6" w:space="0" w:color="C0C0C0"/>
+              <w:right w:val="single" w:sz="6" w:space="0" w:color="C0C0C0"/>
+            </w:tcBorders>
+            <w:shd w:val="clear" w:color="auto" w:fill="FFFFFF"/>
+            <w:tcMar>
+              <w:top w:w="45" w:type="dxa"/>
+              <w:left w:w="45" w:type="dxa"/>
+              <w:bottom w:w="45" w:type="dxa"/>
+              <w:right w:w="45" w:type="dxa"/>
+            </w:tcMar>
+            <w:vAlign w:val="center"/>
+            <w:hideMark/>
+          </w:tcPr>
+          <w:p>
+            <w:pPr>
+              <w:widowControl/>
+              <w:spacing w:line="378" w:lineRule="atLeast"/>
+              <w:jc w:val="left"/>
+              <w:rPr>
+                <w:rFonts w:ascii="Verdana" w:eastAsia="宋体" w:hAnsi="Verdana" w:cs="宋体"/>
+                <w:color w:val="000000"/>
+                <w:kern w:val="0"/>
+                <w:szCs w:val="21"/>
+              </w:rPr>
+            </w:pPr>
+            <w:r>
+              <w:rPr>
+                <w:rFonts w:ascii="Verdana" w:eastAsia="宋体" w:hAnsi="Verdana" w:cs="宋体"/>
+                <w:color w:val="000000"/>
+                <w:kern w:val="0"/>
+                <w:szCs w:val="21"/>
+              </w:rPr>
+              <w:t>· Test Report</w:t>
+            </w:r>
+          </w:p>
+        </w:tc>
+        <w:tc>
+          <w:tcPr>
+            <w:tcW w:w="0" w:type="auto"/>
+            <w:tcBorders>
+              <w:top w:val="single" w:sz="6" w:space="0" w:color="C0C0C0"/>
+              <w:left w:val="single" w:sz="6" w:space="0" w:color="C0C0C0"/>
+              <w:bottom w:val="single" w:sz="6" w:space="0" w:color="C0C0C0"/>
+              <w:right w:val="single" w:sz="6" w:space="0" w:color="C0C0C0"/>
+            </w:tcBorders>
+            <w:shd w:val="clear" w:color="auto" w:fill="FFFFFF"/>
+            <w:tcMar>
+              <w:top w:w="45" w:type="dxa"/>
+              <w:left w:w="45" w:type="dxa"/>
+              <w:bottom w:w="45" w:type="dxa"/>
+              <w:right w:w="45" w:type="dxa"/>
+            </w:tcMar>
+            <w:vAlign w:val="center"/>
+            <w:hideMark/>
+          </w:tcPr>
+          <w:p>
+            <w:pPr>
+              <w:widowControl/>
+              <w:spacing w:line="378" w:lineRule="atLeast"/>
+              <w:jc w:val="left"/>
+              <w:rPr>
+                <w:rFonts w:ascii="Verdana" w:eastAsia="宋体" w:hAnsi="Verdana" w:cs="宋体"/>
+                <w:color w:val="000000"/>
+                <w:kern w:val="0"/>
+                <w:szCs w:val="21"/>
+              </w:rPr>
+            </w:pPr>
+            <w:r>
+              <w:rPr>
+                <w:rFonts w:ascii="Verdana" w:eastAsia="宋体" w:hAnsi="Verdana" w:cs="宋体"/>
+                <w:color w:val="000000"/>
+                <w:kern w:val="0"/>
+                <w:szCs w:val="21"/>
+              </w:rPr>
+              <w:t xml:space="preserve">· </w:t>
+            </w:r>
+            <w:r>
+              <w:rPr>
+                <w:rFonts w:ascii="Verdana" w:eastAsia="宋体" w:hAnsi="Verdana" w:cs="宋体"/>
+                <w:color w:val="000000"/>
+                <w:kern w:val="0"/>
+                <w:szCs w:val="21"/>
+              </w:rPr>
+              <w:t>测试报告</w:t>
+            </w:r>
+          </w:p>
+        </w:tc>
+        <w:tc>
+          <w:tcPr>
+            <w:tcW w:w="0" w:type="auto"/>
+            <w:tcBorders>
+              <w:top w:val="single" w:sz="6" w:space="0" w:color="C0C0C0"/>
+              <w:left w:val="single" w:sz="6" w:space="0" w:color="C0C0C0"/>
+              <w:bottom w:val="single" w:sz="6" w:space="0" w:color="C0C0C0"/>
+              <w:right w:val="single" w:sz="6" w:space="0" w:color="C0C0C0"/>
+            </w:tcBorders>
+            <w:shd w:val="clear" w:color="auto" w:fill="FFFFFF"/>
+            <w:tcMar>
+              <w:top w:w="45" w:type="dxa"/>
+              <w:left w:w="45" w:type="dxa"/>
+              <w:bottom w:w="45" w:type="dxa"/>
+              <w:right w:w="45" w:type="dxa"/>
+            </w:tcMar>
+            <w:vAlign w:val="center"/>
+            <w:hideMark/>
+          </w:tcPr>
+          <w:p>
+            <w:pPr>
+              <w:widowControl/>
+              <w:spacing w:line="378" w:lineRule="atLeast"/>
+              <w:jc w:val="left"/>
+              <w:rPr>
+                <w:rFonts w:ascii="Verdana" w:eastAsia="宋体" w:hAnsi="Verdana" w:cs="宋体"/>
+                <w:color w:val="000000"/>
+                <w:kern w:val="0"/>
+                <w:szCs w:val="21"/>
+              </w:rPr>
+            </w:pPr>
+            <w:r>
+              <w:rPr>
+                <w:rFonts w:ascii="Verdana" w:eastAsia="宋体" w:hAnsi="Verdana" w:cs="宋体" w:hint="eastAsia"/>
+                <w:color w:val="000000"/>
+                <w:kern w:val="0"/>
+                <w:szCs w:val="21"/>
+              </w:rPr>
+              <w:t>120</w:t>
+            </w:r>
+          </w:p>
+        </w:tc>
+        <w:tc>
+          <w:tcPr>
+            <w:tcW w:w="0" w:type="auto"/>
+            <w:tcBorders>
+              <w:top w:val="single" w:sz="6" w:space="0" w:color="C0C0C0"/>
+              <w:left w:val="single" w:sz="6" w:space="0" w:color="C0C0C0"/>
+              <w:bottom w:val="single" w:sz="6" w:space="0" w:color="C0C0C0"/>
+              <w:right w:val="single" w:sz="6" w:space="0" w:color="C0C0C0"/>
+            </w:tcBorders>
+            <w:shd w:val="clear" w:color="auto" w:fill="FFFFFF"/>
+            <w:tcMar>
+              <w:top w:w="45" w:type="dxa"/>
+              <w:left w:w="45" w:type="dxa"/>
+              <w:bottom w:w="45" w:type="dxa"/>
+              <w:right w:w="45" w:type="dxa"/>
+            </w:tcMar>
+            <w:vAlign w:val="center"/>
+            <w:hideMark/>
+          </w:tcPr>
+          <w:p>
+            <w:pPr>
+              <w:widowControl/>
+              <w:spacing w:line="378" w:lineRule="atLeast"/>
+              <w:jc w:val="left"/>
+              <w:rPr>
+                <w:rFonts w:ascii="Verdana" w:eastAsia="宋体" w:hAnsi="Verdana" w:cs="宋体"/>
+                <w:color w:val="000000"/>
+                <w:kern w:val="0"/>
+                <w:szCs w:val="21"/>
+              </w:rPr>
+            </w:pPr>
+            <w:r>
+              <w:rPr>
+                <w:rFonts w:ascii="Verdana" w:eastAsia="宋体" w:hAnsi="Verdana" w:cs="宋体" w:hint="eastAsia"/>
+                <w:color w:val="000000"/>
+                <w:kern w:val="0"/>
+                <w:szCs w:val="21"/>
+              </w:rPr>
+              <w:t>120</w:t>
+            </w:r>
+          </w:p>
+        </w:tc>
+      </w:tr>
+      <w:tr>
+        <w:tc>
+          <w:tcPr>
+            <w:tcW w:w="0" w:type="auto"/>
+            <w:tcBorders>
+              <w:top w:val="single" w:sz="6" w:space="0" w:color="C0C0C0"/>
+              <w:left w:val="single" w:sz="6" w:space="0" w:color="C0C0C0"/>
+              <w:bottom w:val="single" w:sz="6" w:space="0" w:color="C0C0C0"/>
+              <w:right w:val="single" w:sz="6" w:space="0" w:color="C0C0C0"/>
+            </w:tcBorders>
+            <w:shd w:val="clear" w:color="auto" w:fill="FFFFFF"/>
+            <w:tcMar>
+              <w:top w:w="45" w:type="dxa"/>
+              <w:left w:w="45" w:type="dxa"/>
+              <w:bottom w:w="45" w:type="dxa"/>
+              <w:right w:w="45" w:type="dxa"/>
+            </w:tcMar>
+            <w:vAlign w:val="center"/>
+            <w:hideMark/>
+          </w:tcPr>
+          <w:p>
+            <w:pPr>
+              <w:widowControl/>
+              <w:spacing w:line="378" w:lineRule="atLeast"/>
+              <w:jc w:val="left"/>
+              <w:rPr>
+                <w:rFonts w:ascii="Verdana" w:eastAsia="宋体" w:hAnsi="Verdana" w:cs="宋体"/>
+                <w:color w:val="000000"/>
+                <w:kern w:val="0"/>
+                <w:szCs w:val="21"/>
+              </w:rPr>
+            </w:pPr>
+            <w:r>
+              <w:rPr>
+                <w:rFonts w:ascii="Verdana" w:eastAsia="宋体" w:hAnsi="Verdana" w:cs="宋体"/>
+                <w:color w:val="000000"/>
+                <w:kern w:val="0"/>
+                <w:szCs w:val="21"/>
+              </w:rPr>
+              <w:t>· Size Measurement</w:t>
+            </w:r>
+          </w:p>
+        </w:tc>
+        <w:tc>
+          <w:tcPr>
+            <w:tcW w:w="0" w:type="auto"/>
+            <w:tcBorders>
+              <w:top w:val="single" w:sz="6" w:space="0" w:color="C0C0C0"/>
+              <w:left w:val="single" w:sz="6" w:space="0" w:color="C0C0C0"/>
+              <w:bottom w:val="single" w:sz="6" w:space="0" w:color="C0C0C0"/>
+              <w:right w:val="single" w:sz="6" w:space="0" w:color="C0C0C0"/>
+            </w:tcBorders>
+            <w:shd w:val="clear" w:color="auto" w:fill="FFFFFF"/>
+            <w:tcMar>
+              <w:top w:w="45" w:type="dxa"/>
+              <w:left w:w="45" w:type="dxa"/>
+              <w:bottom w:w="45" w:type="dxa"/>
+              <w:right w:w="45" w:type="dxa"/>
+            </w:tcMar>
+            <w:vAlign w:val="center"/>
+            <w:hideMark/>
+          </w:tcPr>
+          <w:p>
+            <w:pPr>
+              <w:widowControl/>
+              <w:spacing w:line="378" w:lineRule="atLeast"/>
+              <w:jc w:val="left"/>
+              <w:rPr>
+                <w:rFonts w:ascii="Verdana" w:eastAsia="宋体" w:hAnsi="Verdana" w:cs="宋体"/>
+                <w:color w:val="000000"/>
+                <w:kern w:val="0"/>
+                <w:szCs w:val="21"/>
+              </w:rPr>
+            </w:pPr>
+            <w:r>
+              <w:rPr>
+                <w:rFonts w:ascii="Verdana" w:eastAsia="宋体" w:hAnsi="Verdana" w:cs="宋体"/>
+                <w:color w:val="000000"/>
+                <w:kern w:val="0"/>
+                <w:szCs w:val="21"/>
+              </w:rPr>
+              <w:t xml:space="preserve">· </w:t>
+            </w:r>
+            <w:r>
+              <w:rPr>
+                <w:rFonts w:ascii="Verdana" w:eastAsia="宋体" w:hAnsi="Verdana" w:cs="宋体"/>
+                <w:color w:val="000000"/>
+                <w:kern w:val="0"/>
+                <w:szCs w:val="21"/>
+              </w:rPr>
+              <w:t>计算工作量</w:t>
+            </w:r>
+          </w:p>
+        </w:tc>
+        <w:tc>
+          <w:tcPr>
+            <w:tcW w:w="0" w:type="auto"/>
+            <w:tcBorders>
+              <w:top w:val="single" w:sz="6" w:space="0" w:color="C0C0C0"/>
+              <w:left w:val="single" w:sz="6" w:space="0" w:color="C0C0C0"/>
+              <w:bottom w:val="single" w:sz="6" w:space="0" w:color="C0C0C0"/>
+              <w:right w:val="single" w:sz="6" w:space="0" w:color="C0C0C0"/>
+            </w:tcBorders>
+            <w:shd w:val="clear" w:color="auto" w:fill="FFFFFF"/>
+            <w:tcMar>
+              <w:top w:w="45" w:type="dxa"/>
+              <w:left w:w="45" w:type="dxa"/>
+              <w:bottom w:w="45" w:type="dxa"/>
+              <w:right w:w="45" w:type="dxa"/>
+            </w:tcMar>
+            <w:vAlign w:val="center"/>
+            <w:hideMark/>
+          </w:tcPr>
+          <w:p>
+            <w:pPr>
+              <w:widowControl/>
+              <w:spacing w:line="378" w:lineRule="atLeast"/>
+              <w:jc w:val="left"/>
+              <w:rPr>
+                <w:rFonts w:ascii="Verdana" w:eastAsia="宋体" w:hAnsi="Verdana" w:cs="宋体"/>
+                <w:color w:val="000000"/>
+                <w:kern w:val="0"/>
+                <w:szCs w:val="21"/>
+              </w:rPr>
+            </w:pPr>
+            <w:r>
+              <w:rPr>
+                <w:rFonts w:ascii="Verdana" w:eastAsia="宋体" w:hAnsi="Verdana" w:cs="宋体" w:hint="eastAsia"/>
+                <w:color w:val="000000"/>
+                <w:kern w:val="0"/>
+                <w:szCs w:val="21"/>
+              </w:rPr>
+              <w:t>120</w:t>
+            </w:r>
+          </w:p>
+        </w:tc>
+        <w:tc>
+          <w:tcPr>
+            <w:tcW w:w="0" w:type="auto"/>
+            <w:tcBorders>
+              <w:top w:val="single" w:sz="6" w:space="0" w:color="C0C0C0"/>
+              <w:left w:val="single" w:sz="6" w:space="0" w:color="C0C0C0"/>
+              <w:bottom w:val="single" w:sz="6" w:space="0" w:color="C0C0C0"/>
+              <w:right w:val="single" w:sz="6" w:space="0" w:color="C0C0C0"/>
+            </w:tcBorders>
+            <w:shd w:val="clear" w:color="auto" w:fill="FFFFFF"/>
+            <w:tcMar>
+              <w:top w:w="45" w:type="dxa"/>
+              <w:left w:w="45" w:type="dxa"/>
+              <w:bottom w:w="45" w:type="dxa"/>
+              <w:right w:w="45" w:type="dxa"/>
+            </w:tcMar>
+            <w:vAlign w:val="center"/>
+            <w:hideMark/>
+          </w:tcPr>
+          <w:p>
+            <w:pPr>
+              <w:widowControl/>
+              <w:spacing w:line="378" w:lineRule="atLeast"/>
+              <w:jc w:val="left"/>
+              <w:rPr>
+                <w:rFonts w:ascii="Verdana" w:eastAsia="宋体" w:hAnsi="Verdana" w:cs="宋体"/>
+                <w:color w:val="000000"/>
+                <w:kern w:val="0"/>
+                <w:szCs w:val="21"/>
+              </w:rPr>
+            </w:pPr>
+            <w:r>
+              <w:rPr>
+                <w:rFonts w:ascii="Verdana" w:eastAsia="宋体" w:hAnsi="Verdana" w:cs="宋体" w:hint="eastAsia"/>
+                <w:color w:val="000000"/>
+                <w:kern w:val="0"/>
+                <w:szCs w:val="21"/>
+              </w:rPr>
+              <w:t>120</w:t>
+            </w:r>
+          </w:p>
+        </w:tc>
+      </w:tr>
+      <w:tr>
+        <w:tc>
+          <w:tcPr>
+            <w:tcW w:w="0" w:type="auto"/>
+            <w:tcBorders>
+              <w:top w:val="single" w:sz="6" w:space="0" w:color="C0C0C0"/>
+              <w:left w:val="single" w:sz="6" w:space="0" w:color="C0C0C0"/>
+              <w:bottom w:val="single" w:sz="6" w:space="0" w:color="C0C0C0"/>
+              <w:right w:val="single" w:sz="6" w:space="0" w:color="C0C0C0"/>
+            </w:tcBorders>
+            <w:shd w:val="clear" w:color="auto" w:fill="FFFFFF"/>
+            <w:tcMar>
+              <w:top w:w="45" w:type="dxa"/>
+              <w:left w:w="45" w:type="dxa"/>
+              <w:bottom w:w="45" w:type="dxa"/>
+              <w:right w:w="45" w:type="dxa"/>
+            </w:tcMar>
+            <w:vAlign w:val="center"/>
+            <w:hideMark/>
+          </w:tcPr>
+          <w:p>
+            <w:pPr>
+              <w:widowControl/>
+              <w:spacing w:line="378" w:lineRule="atLeast"/>
+              <w:jc w:val="left"/>
+              <w:rPr>
+                <w:rFonts w:ascii="Verdana" w:eastAsia="宋体" w:hAnsi="Verdana" w:cs="宋体"/>
+                <w:color w:val="000000"/>
+                <w:kern w:val="0"/>
+                <w:szCs w:val="21"/>
+              </w:rPr>
+            </w:pPr>
+            <w:r>
+              <w:rPr>
+                <w:rFonts w:ascii="Verdana" w:eastAsia="宋体" w:hAnsi="Verdana" w:cs="宋体"/>
+                <w:color w:val="000000"/>
+                <w:kern w:val="0"/>
+                <w:szCs w:val="21"/>
+              </w:rPr>
+              <w:t>· Postmortem &amp; Process Improvement Plan</w:t>
+            </w:r>
+          </w:p>
+        </w:tc>
+        <w:tc>
+          <w:tcPr>
+            <w:tcW w:w="0" w:type="auto"/>
+            <w:tcBorders>
+              <w:top w:val="single" w:sz="6" w:space="0" w:color="C0C0C0"/>
+              <w:left w:val="single" w:sz="6" w:space="0" w:color="C0C0C0"/>
+              <w:bottom w:val="single" w:sz="6" w:space="0" w:color="C0C0C0"/>
+              <w:right w:val="single" w:sz="6" w:space="0" w:color="C0C0C0"/>
+            </w:tcBorders>
+            <w:shd w:val="clear" w:color="auto" w:fill="FFFFFF"/>
+            <w:tcMar>
+              <w:top w:w="45" w:type="dxa"/>
+              <w:left w:w="45" w:type="dxa"/>
+              <w:bottom w:w="45" w:type="dxa"/>
+              <w:right w:w="45" w:type="dxa"/>
+            </w:tcMar>
+            <w:vAlign w:val="center"/>
+            <w:hideMark/>
+          </w:tcPr>
+          <w:p>
+            <w:pPr>
+              <w:widowControl/>
+              <w:spacing w:line="378" w:lineRule="atLeast"/>
+              <w:jc w:val="left"/>
+              <w:rPr>
+                <w:rFonts w:ascii="Verdana" w:eastAsia="宋体" w:hAnsi="Verdana" w:cs="宋体"/>
+                <w:color w:val="000000"/>
+                <w:kern w:val="0"/>
+                <w:szCs w:val="21"/>
+              </w:rPr>
+            </w:pPr>
+            <w:r>
+              <w:rPr>
+                <w:rFonts w:ascii="Verdana" w:eastAsia="宋体" w:hAnsi="Verdana" w:cs="宋体"/>
+                <w:color w:val="000000"/>
+                <w:kern w:val="0"/>
+                <w:szCs w:val="21"/>
+              </w:rPr>
+              <w:t xml:space="preserve">· </w:t>
+            </w:r>
+            <w:r>
+              <w:rPr>
+                <w:rFonts w:ascii="Verdana" w:eastAsia="宋体" w:hAnsi="Verdana" w:cs="宋体"/>
+                <w:color w:val="000000"/>
+                <w:kern w:val="0"/>
+                <w:szCs w:val="21"/>
+              </w:rPr>
+              <w:t>事后总结</w:t>
+            </w:r>
+            <w:r>
+              <w:rPr>
+                <w:rFonts w:ascii="Verdana" w:eastAsia="宋体" w:hAnsi="Verdana" w:cs="宋体"/>
+                <w:color w:val="000000"/>
+                <w:kern w:val="0"/>
+                <w:szCs w:val="21"/>
+              </w:rPr>
+              <w:t xml:space="preserve">, </w:t>
+            </w:r>
+            <w:r>
+              <w:rPr>
+                <w:rFonts w:ascii="Verdana" w:eastAsia="宋体" w:hAnsi="Verdana" w:cs="宋体"/>
+                <w:color w:val="000000"/>
+                <w:kern w:val="0"/>
+                <w:szCs w:val="21"/>
+              </w:rPr>
+              <w:t>并提出过程改进计划</w:t>
+            </w:r>
+          </w:p>
+        </w:tc>
+        <w:tc>
+          <w:tcPr>
+            <w:tcW w:w="0" w:type="auto"/>
+            <w:tcBorders>
+              <w:top w:val="single" w:sz="6" w:space="0" w:color="C0C0C0"/>
+              <w:left w:val="single" w:sz="6" w:space="0" w:color="C0C0C0"/>
+              <w:bottom w:val="single" w:sz="6" w:space="0" w:color="C0C0C0"/>
+              <w:right w:val="single" w:sz="6" w:space="0" w:color="C0C0C0"/>
+            </w:tcBorders>
+            <w:shd w:val="clear" w:color="auto" w:fill="FFFFFF"/>
+            <w:tcMar>
+              <w:top w:w="45" w:type="dxa"/>
+              <w:left w:w="45" w:type="dxa"/>
+              <w:bottom w:w="45" w:type="dxa"/>
+              <w:right w:w="45" w:type="dxa"/>
+            </w:tcMar>
+            <w:vAlign w:val="center"/>
+            <w:hideMark/>
+          </w:tcPr>
+          <w:p>
+            <w:pPr>
+              <w:widowControl/>
+              <w:spacing w:line="378" w:lineRule="atLeast"/>
+              <w:jc w:val="left"/>
+              <w:rPr>
+                <w:rFonts w:ascii="Verdana" w:eastAsia="宋体" w:hAnsi="Verdana" w:cs="宋体"/>
+                <w:color w:val="000000"/>
+                <w:kern w:val="0"/>
+                <w:szCs w:val="21"/>
+              </w:rPr>
+            </w:pPr>
+            <w:r>
+              <w:rPr>
+                <w:rFonts w:ascii="Verdana" w:eastAsia="宋体" w:hAnsi="Verdana" w:cs="宋体" w:hint="eastAsia"/>
+                <w:color w:val="000000"/>
+                <w:kern w:val="0"/>
+                <w:szCs w:val="21"/>
+              </w:rPr>
+              <w:t>120</w:t>
+            </w:r>
+          </w:p>
+        </w:tc>
+        <w:tc>
+          <w:tcPr>
+            <w:tcW w:w="0" w:type="auto"/>
+            <w:tcBorders>
+              <w:top w:val="single" w:sz="6" w:space="0" w:color="C0C0C0"/>
+              <w:left w:val="single" w:sz="6" w:space="0" w:color="C0C0C0"/>
+              <w:bottom w:val="single" w:sz="6" w:space="0" w:color="C0C0C0"/>
+              <w:right w:val="single" w:sz="6" w:space="0" w:color="C0C0C0"/>
+            </w:tcBorders>
+            <w:shd w:val="clear" w:color="auto" w:fill="FFFFFF"/>
+            <w:tcMar>
+              <w:top w:w="45" w:type="dxa"/>
+              <w:left w:w="45" w:type="dxa"/>
+              <w:bottom w:w="45" w:type="dxa"/>
+              <w:right w:w="45" w:type="dxa"/>
+            </w:tcMar>
+            <w:vAlign w:val="center"/>
+            <w:hideMark/>
+          </w:tcPr>
+          <w:p>
+            <w:pPr>
+              <w:widowControl/>
+              <w:spacing w:line="378" w:lineRule="atLeast"/>
+              <w:jc w:val="left"/>
+              <w:rPr>
+                <w:rFonts w:ascii="Verdana" w:eastAsia="宋体" w:hAnsi="Verdana" w:cs="宋体"/>
+                <w:color w:val="000000"/>
+                <w:kern w:val="0"/>
+                <w:szCs w:val="21"/>
+              </w:rPr>
+            </w:pPr>
+            <w:r>
+              <w:rPr>
+                <w:rFonts w:ascii="Verdana" w:eastAsia="宋体" w:hAnsi="Verdana" w:cs="宋体" w:hint="eastAsia"/>
+                <w:color w:val="000000"/>
+                <w:kern w:val="0"/>
+                <w:szCs w:val="21"/>
+              </w:rPr>
+              <w:t>180</w:t>
+            </w:r>
+          </w:p>
+        </w:tc>
+      </w:tr>
+      <w:tr>
+        <w:tc>
+          <w:tcPr>
+            <w:tcW w:w="0" w:type="auto"/>
+            <w:tcBorders>
+              <w:top w:val="single" w:sz="6" w:space="0" w:color="C0C0C0"/>
+              <w:left w:val="single" w:sz="6" w:space="0" w:color="C0C0C0"/>
+              <w:bottom w:val="single" w:sz="6" w:space="0" w:color="C0C0C0"/>
+              <w:right w:val="single" w:sz="6" w:space="0" w:color="C0C0C0"/>
+            </w:tcBorders>
+            <w:shd w:val="clear" w:color="auto" w:fill="FFFFFF"/>
+            <w:tcMar>
+              <w:top w:w="45" w:type="dxa"/>
+              <w:left w:w="45" w:type="dxa"/>
+              <w:bottom w:w="45" w:type="dxa"/>
+              <w:right w:w="45" w:type="dxa"/>
+            </w:tcMar>
+            <w:vAlign w:val="center"/>
+            <w:hideMark/>
+          </w:tcPr>
+          <w:p>
+            <w:pPr>
+              <w:widowControl/>
+              <w:spacing w:line="378" w:lineRule="atLeast"/>
+              <w:jc w:val="left"/>
+              <w:rPr>
+                <w:rFonts w:ascii="Verdana" w:eastAsia="宋体" w:hAnsi="Verdana" w:cs="宋体"/>
+                <w:color w:val="000000"/>
+                <w:kern w:val="0"/>
+                <w:szCs w:val="21"/>
+              </w:rPr>
+            </w:pPr>
+          </w:p>
+        </w:tc>
+        <w:tc>
+          <w:tcPr>
+            <w:tcW w:w="0" w:type="auto"/>
+            <w:tcBorders>
+              <w:top w:val="single" w:sz="6" w:space="0" w:color="C0C0C0"/>
+              <w:left w:val="single" w:sz="6" w:space="0" w:color="C0C0C0"/>
+              <w:bottom w:val="single" w:sz="6" w:space="0" w:color="C0C0C0"/>
+              <w:right w:val="single" w:sz="6" w:space="0" w:color="C0C0C0"/>
+            </w:tcBorders>
+            <w:shd w:val="clear" w:color="auto" w:fill="FFFFFF"/>
+            <w:tcMar>
+              <w:top w:w="45" w:type="dxa"/>
+              <w:left w:w="45" w:type="dxa"/>
+              <w:bottom w:w="45" w:type="dxa"/>
+              <w:right w:w="45" w:type="dxa"/>
+            </w:tcMar>
+            <w:vAlign w:val="center"/>
+            <w:hideMark/>
+          </w:tcPr>
+          <w:p>
+            <w:pPr>
+              <w:widowControl/>
+              <w:spacing w:line="378" w:lineRule="atLeast"/>
+              <w:jc w:val="left"/>
+              <w:rPr>
+                <w:rFonts w:ascii="Verdana" w:eastAsia="宋体" w:hAnsi="Verdana" w:cs="宋体"/>
+                <w:color w:val="000000"/>
+                <w:kern w:val="0"/>
+                <w:szCs w:val="21"/>
+              </w:rPr>
+            </w:pPr>
+            <w:r>
+              <w:rPr>
+                <w:rFonts w:ascii="Verdana" w:eastAsia="宋体" w:hAnsi="Verdana" w:cs="宋体"/>
+                <w:color w:val="000000"/>
+                <w:kern w:val="0"/>
+                <w:szCs w:val="21"/>
+              </w:rPr>
+              <w:t>合计</w:t>
+            </w:r>
+          </w:p>
+        </w:tc>
+        <w:tc>
+          <w:tcPr>
+            <w:tcW w:w="0" w:type="auto"/>
+            <w:shd w:val="clear" w:color="auto" w:fill="FFFFFF"/>
+            <w:vAlign w:val="center"/>
+            <w:hideMark/>
+          </w:tcPr>
+          <w:p>
+            <w:pPr>
+              <w:widowControl/>
+              <w:jc w:val="left"/>
+              <w:rPr>
+                <w:rFonts w:ascii="Times New Roman" w:eastAsia="Times New Roman" w:hAnsi="Times New Roman" w:cs="Times New Roman"/>
+                <w:b/>
+                <w:kern w:val="0"/>
+                <w:sz w:val="20"/>
+                <w:szCs w:val="20"/>
+              </w:rPr>
+            </w:pPr>
+            <w:r>
+              <w:rPr>
+                <w:rFonts w:ascii="Times New Roman" w:eastAsia="Times New Roman" w:hAnsi="Times New Roman" w:cs="Times New Roman"/>
+                <w:b/>
+                <w:kern w:val="0"/>
+                <w:sz w:val="20"/>
+                <w:szCs w:val="20"/>
+              </w:rPr>
+              <w:t>6120</w:t>
+            </w:r>
+          </w:p>
+        </w:tc>
+        <w:tc>
+          <w:tcPr>
+            <w:tcW w:w="0" w:type="auto"/>
+            <w:shd w:val="clear" w:color="auto" w:fill="FFFFFF"/>
+            <w:vAlign w:val="center"/>
+            <w:hideMark/>
+          </w:tcPr>
+          <w:p>
+            <w:pPr>
+              <w:widowControl/>
+              <w:jc w:val="left"/>
+              <w:rPr>
+                <w:rFonts w:ascii="Times New Roman" w:hAnsi="Times New Roman" w:cs="Times New Roman" w:hint="eastAsia"/>
+                <w:kern w:val="0"/>
+                <w:sz w:val="20"/>
+                <w:szCs w:val="20"/>
+              </w:rPr>
+            </w:pPr>
+            <w:r>
+              <w:rPr>
+                <w:rFonts w:ascii="Times New Roman" w:hAnsi="Times New Roman" w:cs="Times New Roman" w:hint="eastAsia"/>
+                <w:kern w:val="0"/>
+                <w:sz w:val="20"/>
+                <w:szCs w:val="20"/>
+              </w:rPr>
+              <w:t>3270</w:t>
+            </w:r>
             <w:bookmarkStart w:id="0" w:name="_GoBack"/>
             <w:bookmarkEnd w:id="0"/>
-          </w:p>
-        </w:tc>
-      </w:tr>
-      <w:tr>
-        <w:tc>
-          <w:tcPr>
-            <w:tcW w:w="0" w:type="auto"/>
-            <w:tcBorders>
-              <w:top w:val="single" w:sz="6" w:space="0" w:color="C0C0C0"/>
-              <w:left w:val="single" w:sz="6" w:space="0" w:color="C0C0C0"/>
-              <w:bottom w:val="single" w:sz="6" w:space="0" w:color="C0C0C0"/>
-              <w:right w:val="single" w:sz="6" w:space="0" w:color="C0C0C0"/>
-            </w:tcBorders>
-            <w:shd w:val="clear" w:color="auto" w:fill="FFFFFF"/>
-            <w:tcMar>
-              <w:top w:w="45" w:type="dxa"/>
-              <w:left w:w="45" w:type="dxa"/>
-              <w:bottom w:w="45" w:type="dxa"/>
-              <w:right w:w="45" w:type="dxa"/>
-            </w:tcMar>
-            <w:vAlign w:val="center"/>
-            <w:hideMark/>
-          </w:tcPr>
-          <w:p>
-            <w:pPr>
-              <w:widowControl/>
-              <w:spacing w:line="378" w:lineRule="atLeast"/>
-              <w:jc w:val="left"/>
-              <w:rPr>
-                <w:rFonts w:ascii="Verdana" w:eastAsia="宋体" w:hAnsi="Verdana" w:cs="宋体"/>
-                <w:color w:val="000000"/>
-                <w:kern w:val="0"/>
-                <w:szCs w:val="21"/>
-              </w:rPr>
-            </w:pPr>
-            <w:r>
-              <w:rPr>
-                <w:rFonts w:ascii="Verdana" w:eastAsia="宋体" w:hAnsi="Verdana" w:cs="宋体"/>
-                <w:color w:val="000000"/>
-                <w:kern w:val="0"/>
-                <w:szCs w:val="21"/>
-              </w:rPr>
-              <w:t>· Code Review</w:t>
-            </w:r>
-          </w:p>
-        </w:tc>
-        <w:tc>
-          <w:tcPr>
-            <w:tcW w:w="0" w:type="auto"/>
-            <w:tcBorders>
-              <w:top w:val="single" w:sz="6" w:space="0" w:color="C0C0C0"/>
-              <w:left w:val="single" w:sz="6" w:space="0" w:color="C0C0C0"/>
-              <w:bottom w:val="single" w:sz="6" w:space="0" w:color="C0C0C0"/>
-              <w:right w:val="single" w:sz="6" w:space="0" w:color="C0C0C0"/>
-            </w:tcBorders>
-            <w:shd w:val="clear" w:color="auto" w:fill="FFFFFF"/>
-            <w:tcMar>
-              <w:top w:w="45" w:type="dxa"/>
-              <w:left w:w="45" w:type="dxa"/>
-              <w:bottom w:w="45" w:type="dxa"/>
-              <w:right w:w="45" w:type="dxa"/>
-            </w:tcMar>
-            <w:vAlign w:val="center"/>
-            <w:hideMark/>
-          </w:tcPr>
-          <w:p>
-            <w:pPr>
-              <w:widowControl/>
-              <w:spacing w:line="378" w:lineRule="atLeast"/>
-              <w:jc w:val="left"/>
-              <w:rPr>
-                <w:rFonts w:ascii="Verdana" w:eastAsia="宋体" w:hAnsi="Verdana" w:cs="宋体"/>
-                <w:color w:val="000000"/>
-                <w:kern w:val="0"/>
-                <w:szCs w:val="21"/>
-              </w:rPr>
-            </w:pPr>
-            <w:r>
-              <w:rPr>
-                <w:rFonts w:ascii="Verdana" w:eastAsia="宋体" w:hAnsi="Verdana" w:cs="宋体"/>
-                <w:color w:val="000000"/>
-                <w:kern w:val="0"/>
-                <w:szCs w:val="21"/>
-              </w:rPr>
-              <w:t xml:space="preserve">· </w:t>
-            </w:r>
-            <w:r>
-              <w:rPr>
-                <w:rFonts w:ascii="Verdana" w:eastAsia="宋体" w:hAnsi="Verdana" w:cs="宋体"/>
-                <w:color w:val="000000"/>
-                <w:kern w:val="0"/>
-                <w:szCs w:val="21"/>
-              </w:rPr>
-              <w:t>代码复审</w:t>
-            </w:r>
-          </w:p>
-        </w:tc>
-        <w:tc>
-          <w:tcPr>
-            <w:tcW w:w="0" w:type="auto"/>
-            <w:tcBorders>
-              <w:top w:val="single" w:sz="6" w:space="0" w:color="C0C0C0"/>
-              <w:left w:val="single" w:sz="6" w:space="0" w:color="C0C0C0"/>
-              <w:bottom w:val="single" w:sz="6" w:space="0" w:color="C0C0C0"/>
-              <w:right w:val="single" w:sz="6" w:space="0" w:color="C0C0C0"/>
-            </w:tcBorders>
-            <w:shd w:val="clear" w:color="auto" w:fill="FFFFFF"/>
-            <w:tcMar>
-              <w:top w:w="45" w:type="dxa"/>
-              <w:left w:w="45" w:type="dxa"/>
-              <w:bottom w:w="45" w:type="dxa"/>
-              <w:right w:w="45" w:type="dxa"/>
-            </w:tcMar>
-            <w:vAlign w:val="center"/>
-            <w:hideMark/>
-          </w:tcPr>
-          <w:p>
-            <w:pPr>
-              <w:widowControl/>
-              <w:spacing w:line="378" w:lineRule="atLeast"/>
-              <w:jc w:val="left"/>
-              <w:rPr>
-                <w:rFonts w:ascii="Verdana" w:eastAsia="宋体" w:hAnsi="Verdana" w:cs="宋体"/>
-                <w:color w:val="000000"/>
-                <w:kern w:val="0"/>
-                <w:szCs w:val="21"/>
-              </w:rPr>
-            </w:pPr>
-            <w:r>
-              <w:rPr>
-                <w:rFonts w:ascii="Verdana" w:eastAsia="宋体" w:hAnsi="Verdana" w:cs="宋体" w:hint="eastAsia"/>
-                <w:color w:val="000000"/>
-                <w:kern w:val="0"/>
-                <w:szCs w:val="21"/>
-              </w:rPr>
-              <w:t>360</w:t>
-            </w:r>
-          </w:p>
-        </w:tc>
-        <w:tc>
-          <w:tcPr>
-            <w:tcW w:w="0" w:type="auto"/>
-            <w:tcBorders>
-              <w:top w:val="single" w:sz="6" w:space="0" w:color="C0C0C0"/>
-              <w:left w:val="single" w:sz="6" w:space="0" w:color="C0C0C0"/>
-              <w:bottom w:val="single" w:sz="6" w:space="0" w:color="C0C0C0"/>
-              <w:right w:val="single" w:sz="6" w:space="0" w:color="C0C0C0"/>
-            </w:tcBorders>
-            <w:shd w:val="clear" w:color="auto" w:fill="FFFFFF"/>
-            <w:tcMar>
-              <w:top w:w="45" w:type="dxa"/>
-              <w:left w:w="45" w:type="dxa"/>
-              <w:bottom w:w="45" w:type="dxa"/>
-              <w:right w:w="45" w:type="dxa"/>
-            </w:tcMar>
-            <w:vAlign w:val="center"/>
-            <w:hideMark/>
-          </w:tcPr>
-          <w:p>
-            <w:pPr>
-              <w:widowControl/>
-              <w:spacing w:line="378" w:lineRule="atLeast"/>
-              <w:jc w:val="left"/>
-              <w:rPr>
-                <w:rFonts w:ascii="Verdana" w:eastAsia="宋体" w:hAnsi="Verdana" w:cs="宋体"/>
-                <w:color w:val="000000"/>
-                <w:kern w:val="0"/>
-                <w:szCs w:val="21"/>
-              </w:rPr>
-            </w:pPr>
-          </w:p>
-        </w:tc>
-      </w:tr>
-      <w:tr>
-        <w:tc>
-          <w:tcPr>
-            <w:tcW w:w="0" w:type="auto"/>
-            <w:tcBorders>
-              <w:top w:val="single" w:sz="6" w:space="0" w:color="C0C0C0"/>
-              <w:left w:val="single" w:sz="6" w:space="0" w:color="C0C0C0"/>
-              <w:bottom w:val="single" w:sz="6" w:space="0" w:color="C0C0C0"/>
-              <w:right w:val="single" w:sz="6" w:space="0" w:color="C0C0C0"/>
-            </w:tcBorders>
-            <w:shd w:val="clear" w:color="auto" w:fill="FFFFFF"/>
-            <w:tcMar>
-              <w:top w:w="45" w:type="dxa"/>
-              <w:left w:w="45" w:type="dxa"/>
-              <w:bottom w:w="45" w:type="dxa"/>
-              <w:right w:w="45" w:type="dxa"/>
-            </w:tcMar>
-            <w:vAlign w:val="center"/>
-            <w:hideMark/>
-          </w:tcPr>
-          <w:p>
-            <w:pPr>
-              <w:widowControl/>
-              <w:spacing w:line="378" w:lineRule="atLeast"/>
-              <w:jc w:val="left"/>
-              <w:rPr>
-                <w:rFonts w:ascii="Verdana" w:eastAsia="宋体" w:hAnsi="Verdana" w:cs="宋体"/>
-                <w:color w:val="000000"/>
-                <w:kern w:val="0"/>
-                <w:szCs w:val="21"/>
-              </w:rPr>
-            </w:pPr>
-            <w:r>
-              <w:rPr>
-                <w:rFonts w:ascii="Verdana" w:eastAsia="宋体" w:hAnsi="Verdana" w:cs="宋体"/>
-                <w:color w:val="000000"/>
-                <w:kern w:val="0"/>
-                <w:szCs w:val="21"/>
-              </w:rPr>
-              <w:t>· Test</w:t>
-            </w:r>
-          </w:p>
-        </w:tc>
-        <w:tc>
-          <w:tcPr>
-            <w:tcW w:w="0" w:type="auto"/>
-            <w:tcBorders>
-              <w:top w:val="single" w:sz="6" w:space="0" w:color="C0C0C0"/>
-              <w:left w:val="single" w:sz="6" w:space="0" w:color="C0C0C0"/>
-              <w:bottom w:val="single" w:sz="6" w:space="0" w:color="C0C0C0"/>
-              <w:right w:val="single" w:sz="6" w:space="0" w:color="C0C0C0"/>
-            </w:tcBorders>
-            <w:shd w:val="clear" w:color="auto" w:fill="FFFFFF"/>
-            <w:tcMar>
-              <w:top w:w="45" w:type="dxa"/>
-              <w:left w:w="45" w:type="dxa"/>
-              <w:bottom w:w="45" w:type="dxa"/>
-              <w:right w:w="45" w:type="dxa"/>
-            </w:tcMar>
-            <w:vAlign w:val="center"/>
-            <w:hideMark/>
-          </w:tcPr>
-          <w:p>
-            <w:pPr>
-              <w:widowControl/>
-              <w:spacing w:line="378" w:lineRule="atLeast"/>
-              <w:jc w:val="left"/>
-              <w:rPr>
-                <w:rFonts w:ascii="Verdana" w:eastAsia="宋体" w:hAnsi="Verdana" w:cs="宋体"/>
-                <w:color w:val="000000"/>
-                <w:kern w:val="0"/>
-                <w:szCs w:val="21"/>
-              </w:rPr>
-            </w:pPr>
-            <w:r>
-              <w:rPr>
-                <w:rFonts w:ascii="Verdana" w:eastAsia="宋体" w:hAnsi="Verdana" w:cs="宋体"/>
-                <w:color w:val="000000"/>
-                <w:kern w:val="0"/>
-                <w:szCs w:val="21"/>
-              </w:rPr>
-              <w:t xml:space="preserve">· </w:t>
-            </w:r>
-            <w:r>
-              <w:rPr>
-                <w:rFonts w:ascii="Verdana" w:eastAsia="宋体" w:hAnsi="Verdana" w:cs="宋体"/>
-                <w:color w:val="000000"/>
-                <w:kern w:val="0"/>
-                <w:szCs w:val="21"/>
-              </w:rPr>
-              <w:t>测试（自我测试，修改代码，提交修改）</w:t>
-            </w:r>
-          </w:p>
-        </w:tc>
-        <w:tc>
-          <w:tcPr>
-            <w:tcW w:w="0" w:type="auto"/>
-            <w:tcBorders>
-              <w:top w:val="single" w:sz="6" w:space="0" w:color="C0C0C0"/>
-              <w:left w:val="single" w:sz="6" w:space="0" w:color="C0C0C0"/>
-              <w:bottom w:val="single" w:sz="6" w:space="0" w:color="C0C0C0"/>
-              <w:right w:val="single" w:sz="6" w:space="0" w:color="C0C0C0"/>
-            </w:tcBorders>
-            <w:shd w:val="clear" w:color="auto" w:fill="FFFFFF"/>
-            <w:tcMar>
-              <w:top w:w="45" w:type="dxa"/>
-              <w:left w:w="45" w:type="dxa"/>
-              <w:bottom w:w="45" w:type="dxa"/>
-              <w:right w:w="45" w:type="dxa"/>
-            </w:tcMar>
-            <w:vAlign w:val="center"/>
-            <w:hideMark/>
-          </w:tcPr>
-          <w:p>
-            <w:pPr>
-              <w:widowControl/>
-              <w:spacing w:line="378" w:lineRule="atLeast"/>
-              <w:jc w:val="left"/>
-              <w:rPr>
-                <w:rFonts w:ascii="Verdana" w:eastAsia="宋体" w:hAnsi="Verdana" w:cs="宋体"/>
-                <w:color w:val="000000"/>
-                <w:kern w:val="0"/>
-                <w:szCs w:val="21"/>
-              </w:rPr>
-            </w:pPr>
-            <w:r>
-              <w:rPr>
-                <w:rFonts w:ascii="Verdana" w:eastAsia="宋体" w:hAnsi="Verdana" w:cs="宋体" w:hint="eastAsia"/>
-                <w:color w:val="000000"/>
-                <w:kern w:val="0"/>
-                <w:szCs w:val="21"/>
-              </w:rPr>
-              <w:t>1800</w:t>
-            </w:r>
-          </w:p>
-        </w:tc>
-        <w:tc>
-          <w:tcPr>
-            <w:tcW w:w="0" w:type="auto"/>
-            <w:tcBorders>
-              <w:top w:val="single" w:sz="6" w:space="0" w:color="C0C0C0"/>
-              <w:left w:val="single" w:sz="6" w:space="0" w:color="C0C0C0"/>
-              <w:bottom w:val="single" w:sz="6" w:space="0" w:color="C0C0C0"/>
-              <w:right w:val="single" w:sz="6" w:space="0" w:color="C0C0C0"/>
-            </w:tcBorders>
-            <w:shd w:val="clear" w:color="auto" w:fill="FFFFFF"/>
-            <w:tcMar>
-              <w:top w:w="45" w:type="dxa"/>
-              <w:left w:w="45" w:type="dxa"/>
-              <w:bottom w:w="45" w:type="dxa"/>
-              <w:right w:w="45" w:type="dxa"/>
-            </w:tcMar>
-            <w:vAlign w:val="center"/>
-            <w:hideMark/>
-          </w:tcPr>
-          <w:p>
-            <w:pPr>
-              <w:widowControl/>
-              <w:spacing w:line="378" w:lineRule="atLeast"/>
-              <w:jc w:val="left"/>
-              <w:rPr>
-                <w:rFonts w:ascii="Verdana" w:eastAsia="宋体" w:hAnsi="Verdana" w:cs="宋体"/>
-                <w:color w:val="000000"/>
-                <w:kern w:val="0"/>
-                <w:szCs w:val="21"/>
-              </w:rPr>
-            </w:pPr>
-          </w:p>
-        </w:tc>
-      </w:tr>
-      <w:tr>
-        <w:tc>
-          <w:tcPr>
-            <w:tcW w:w="0" w:type="auto"/>
-            <w:tcBorders>
-              <w:top w:val="single" w:sz="6" w:space="0" w:color="C0C0C0"/>
-              <w:left w:val="single" w:sz="6" w:space="0" w:color="C0C0C0"/>
-              <w:bottom w:val="single" w:sz="6" w:space="0" w:color="C0C0C0"/>
-              <w:right w:val="single" w:sz="6" w:space="0" w:color="C0C0C0"/>
-            </w:tcBorders>
-            <w:shd w:val="clear" w:color="auto" w:fill="FFFFFF"/>
-            <w:tcMar>
-              <w:top w:w="45" w:type="dxa"/>
-              <w:left w:w="45" w:type="dxa"/>
-              <w:bottom w:w="45" w:type="dxa"/>
-              <w:right w:w="45" w:type="dxa"/>
-            </w:tcMar>
-            <w:vAlign w:val="center"/>
-            <w:hideMark/>
-          </w:tcPr>
-          <w:p>
-            <w:pPr>
-              <w:widowControl/>
-              <w:spacing w:line="378" w:lineRule="atLeast"/>
-              <w:jc w:val="left"/>
-              <w:rPr>
-                <w:rFonts w:ascii="Verdana" w:eastAsia="宋体" w:hAnsi="Verdana" w:cs="宋体"/>
-                <w:color w:val="000000"/>
-                <w:kern w:val="0"/>
-                <w:szCs w:val="21"/>
-              </w:rPr>
-            </w:pPr>
-            <w:r>
-              <w:rPr>
-                <w:rFonts w:ascii="Verdana" w:eastAsia="宋体" w:hAnsi="Verdana" w:cs="宋体"/>
-                <w:color w:val="000000"/>
-                <w:kern w:val="0"/>
-                <w:szCs w:val="21"/>
-              </w:rPr>
-              <w:t>Reporting</w:t>
-            </w:r>
-          </w:p>
-        </w:tc>
-        <w:tc>
-          <w:tcPr>
-            <w:tcW w:w="0" w:type="auto"/>
-            <w:tcBorders>
-              <w:top w:val="single" w:sz="6" w:space="0" w:color="C0C0C0"/>
-              <w:left w:val="single" w:sz="6" w:space="0" w:color="C0C0C0"/>
-              <w:bottom w:val="single" w:sz="6" w:space="0" w:color="C0C0C0"/>
-              <w:right w:val="single" w:sz="6" w:space="0" w:color="C0C0C0"/>
-            </w:tcBorders>
-            <w:shd w:val="clear" w:color="auto" w:fill="FFFFFF"/>
-            <w:tcMar>
-              <w:top w:w="45" w:type="dxa"/>
-              <w:left w:w="45" w:type="dxa"/>
-              <w:bottom w:w="45" w:type="dxa"/>
-              <w:right w:w="45" w:type="dxa"/>
-            </w:tcMar>
-            <w:vAlign w:val="center"/>
-            <w:hideMark/>
-          </w:tcPr>
-          <w:p>
-            <w:pPr>
-              <w:widowControl/>
-              <w:spacing w:line="378" w:lineRule="atLeast"/>
-              <w:jc w:val="left"/>
-              <w:rPr>
-                <w:rFonts w:ascii="Verdana" w:eastAsia="宋体" w:hAnsi="Verdana" w:cs="宋体"/>
-                <w:color w:val="000000"/>
-                <w:kern w:val="0"/>
-                <w:szCs w:val="21"/>
-              </w:rPr>
-            </w:pPr>
-            <w:r>
-              <w:rPr>
-                <w:rFonts w:ascii="Verdana" w:eastAsia="宋体" w:hAnsi="Verdana" w:cs="宋体"/>
-                <w:color w:val="000000"/>
-                <w:kern w:val="0"/>
-                <w:szCs w:val="21"/>
-              </w:rPr>
-              <w:t>报告</w:t>
-            </w:r>
-          </w:p>
-        </w:tc>
-        <w:tc>
-          <w:tcPr>
-            <w:tcW w:w="0" w:type="auto"/>
-            <w:tcBorders>
-              <w:top w:val="single" w:sz="6" w:space="0" w:color="C0C0C0"/>
-              <w:left w:val="single" w:sz="6" w:space="0" w:color="C0C0C0"/>
-              <w:bottom w:val="single" w:sz="6" w:space="0" w:color="C0C0C0"/>
-              <w:right w:val="single" w:sz="6" w:space="0" w:color="C0C0C0"/>
-            </w:tcBorders>
-            <w:shd w:val="clear" w:color="auto" w:fill="FFFFFF"/>
-            <w:tcMar>
-              <w:top w:w="45" w:type="dxa"/>
-              <w:left w:w="45" w:type="dxa"/>
-              <w:bottom w:w="45" w:type="dxa"/>
-              <w:right w:w="45" w:type="dxa"/>
-            </w:tcMar>
-            <w:vAlign w:val="center"/>
-            <w:hideMark/>
-          </w:tcPr>
-          <w:p>
-            <w:pPr>
-              <w:widowControl/>
-              <w:spacing w:line="378" w:lineRule="atLeast"/>
-              <w:jc w:val="left"/>
-              <w:rPr>
-                <w:rFonts w:ascii="Verdana" w:eastAsia="宋体" w:hAnsi="Verdana" w:cs="宋体"/>
-                <w:color w:val="000000"/>
-                <w:kern w:val="0"/>
-                <w:szCs w:val="21"/>
-              </w:rPr>
-            </w:pPr>
-          </w:p>
-        </w:tc>
-        <w:tc>
-          <w:tcPr>
-            <w:tcW w:w="0" w:type="auto"/>
-            <w:tcBorders>
-              <w:top w:val="single" w:sz="6" w:space="0" w:color="C0C0C0"/>
-              <w:left w:val="single" w:sz="6" w:space="0" w:color="C0C0C0"/>
-              <w:bottom w:val="single" w:sz="6" w:space="0" w:color="C0C0C0"/>
-              <w:right w:val="single" w:sz="6" w:space="0" w:color="C0C0C0"/>
-            </w:tcBorders>
-            <w:shd w:val="clear" w:color="auto" w:fill="FFFFFF"/>
-            <w:tcMar>
-              <w:top w:w="45" w:type="dxa"/>
-              <w:left w:w="45" w:type="dxa"/>
-              <w:bottom w:w="45" w:type="dxa"/>
-              <w:right w:w="45" w:type="dxa"/>
-            </w:tcMar>
-            <w:vAlign w:val="center"/>
-            <w:hideMark/>
-          </w:tcPr>
-          <w:p>
-            <w:pPr>
-              <w:widowControl/>
-              <w:spacing w:line="378" w:lineRule="atLeast"/>
-              <w:jc w:val="left"/>
-              <w:rPr>
-                <w:rFonts w:ascii="Verdana" w:eastAsia="宋体" w:hAnsi="Verdana" w:cs="宋体"/>
-                <w:color w:val="000000"/>
-                <w:kern w:val="0"/>
-                <w:szCs w:val="21"/>
-              </w:rPr>
-            </w:pPr>
-          </w:p>
-        </w:tc>
-      </w:tr>
-      <w:tr>
-        <w:tc>
-          <w:tcPr>
-            <w:tcW w:w="0" w:type="auto"/>
-            <w:tcBorders>
-              <w:top w:val="single" w:sz="6" w:space="0" w:color="C0C0C0"/>
-              <w:left w:val="single" w:sz="6" w:space="0" w:color="C0C0C0"/>
-              <w:bottom w:val="single" w:sz="6" w:space="0" w:color="C0C0C0"/>
-              <w:right w:val="single" w:sz="6" w:space="0" w:color="C0C0C0"/>
-            </w:tcBorders>
-            <w:shd w:val="clear" w:color="auto" w:fill="FFFFFF"/>
-            <w:tcMar>
-              <w:top w:w="45" w:type="dxa"/>
-              <w:left w:w="45" w:type="dxa"/>
-              <w:bottom w:w="45" w:type="dxa"/>
-              <w:right w:w="45" w:type="dxa"/>
-            </w:tcMar>
-            <w:vAlign w:val="center"/>
-            <w:hideMark/>
-          </w:tcPr>
-          <w:p>
-            <w:pPr>
-              <w:widowControl/>
-              <w:spacing w:line="378" w:lineRule="atLeast"/>
-              <w:jc w:val="left"/>
-              <w:rPr>
-                <w:rFonts w:ascii="Verdana" w:eastAsia="宋体" w:hAnsi="Verdana" w:cs="宋体"/>
-                <w:color w:val="000000"/>
-                <w:kern w:val="0"/>
-                <w:szCs w:val="21"/>
-              </w:rPr>
-            </w:pPr>
-            <w:r>
-              <w:rPr>
-                <w:rFonts w:ascii="Verdana" w:eastAsia="宋体" w:hAnsi="Verdana" w:cs="宋体"/>
-                <w:color w:val="000000"/>
-                <w:kern w:val="0"/>
-                <w:szCs w:val="21"/>
-              </w:rPr>
-              <w:t>· Test Report</w:t>
-            </w:r>
-          </w:p>
-        </w:tc>
-        <w:tc>
-          <w:tcPr>
-            <w:tcW w:w="0" w:type="auto"/>
-            <w:tcBorders>
-              <w:top w:val="single" w:sz="6" w:space="0" w:color="C0C0C0"/>
-              <w:left w:val="single" w:sz="6" w:space="0" w:color="C0C0C0"/>
-              <w:bottom w:val="single" w:sz="6" w:space="0" w:color="C0C0C0"/>
-              <w:right w:val="single" w:sz="6" w:space="0" w:color="C0C0C0"/>
-            </w:tcBorders>
-            <w:shd w:val="clear" w:color="auto" w:fill="FFFFFF"/>
-            <w:tcMar>
-              <w:top w:w="45" w:type="dxa"/>
-              <w:left w:w="45" w:type="dxa"/>
-              <w:bottom w:w="45" w:type="dxa"/>
-              <w:right w:w="45" w:type="dxa"/>
-            </w:tcMar>
-            <w:vAlign w:val="center"/>
-            <w:hideMark/>
-          </w:tcPr>
-          <w:p>
-            <w:pPr>
-              <w:widowControl/>
-              <w:spacing w:line="378" w:lineRule="atLeast"/>
-              <w:jc w:val="left"/>
-              <w:rPr>
-                <w:rFonts w:ascii="Verdana" w:eastAsia="宋体" w:hAnsi="Verdana" w:cs="宋体"/>
-                <w:color w:val="000000"/>
-                <w:kern w:val="0"/>
-                <w:szCs w:val="21"/>
-              </w:rPr>
-            </w:pPr>
-            <w:r>
-              <w:rPr>
-                <w:rFonts w:ascii="Verdana" w:eastAsia="宋体" w:hAnsi="Verdana" w:cs="宋体"/>
-                <w:color w:val="000000"/>
-                <w:kern w:val="0"/>
-                <w:szCs w:val="21"/>
-              </w:rPr>
-              <w:t xml:space="preserve">· </w:t>
-            </w:r>
-            <w:r>
-              <w:rPr>
-                <w:rFonts w:ascii="Verdana" w:eastAsia="宋体" w:hAnsi="Verdana" w:cs="宋体"/>
-                <w:color w:val="000000"/>
-                <w:kern w:val="0"/>
-                <w:szCs w:val="21"/>
-              </w:rPr>
-              <w:t>测试报告</w:t>
-            </w:r>
-          </w:p>
-        </w:tc>
-        <w:tc>
-          <w:tcPr>
-            <w:tcW w:w="0" w:type="auto"/>
-            <w:tcBorders>
-              <w:top w:val="single" w:sz="6" w:space="0" w:color="C0C0C0"/>
-              <w:left w:val="single" w:sz="6" w:space="0" w:color="C0C0C0"/>
-              <w:bottom w:val="single" w:sz="6" w:space="0" w:color="C0C0C0"/>
-              <w:right w:val="single" w:sz="6" w:space="0" w:color="C0C0C0"/>
-            </w:tcBorders>
-            <w:shd w:val="clear" w:color="auto" w:fill="FFFFFF"/>
-            <w:tcMar>
-              <w:top w:w="45" w:type="dxa"/>
-              <w:left w:w="45" w:type="dxa"/>
-              <w:bottom w:w="45" w:type="dxa"/>
-              <w:right w:w="45" w:type="dxa"/>
-            </w:tcMar>
-            <w:vAlign w:val="center"/>
-            <w:hideMark/>
-          </w:tcPr>
-          <w:p>
-            <w:pPr>
-              <w:widowControl/>
-              <w:spacing w:line="378" w:lineRule="atLeast"/>
-              <w:jc w:val="left"/>
-              <w:rPr>
-                <w:rFonts w:ascii="Verdana" w:eastAsia="宋体" w:hAnsi="Verdana" w:cs="宋体"/>
-                <w:color w:val="000000"/>
-                <w:kern w:val="0"/>
-                <w:szCs w:val="21"/>
-              </w:rPr>
-            </w:pPr>
-            <w:r>
-              <w:rPr>
-                <w:rFonts w:ascii="Verdana" w:eastAsia="宋体" w:hAnsi="Verdana" w:cs="宋体" w:hint="eastAsia"/>
-                <w:color w:val="000000"/>
-                <w:kern w:val="0"/>
-                <w:szCs w:val="21"/>
-              </w:rPr>
-              <w:t>120</w:t>
-            </w:r>
-          </w:p>
-        </w:tc>
-        <w:tc>
-          <w:tcPr>
-            <w:tcW w:w="0" w:type="auto"/>
-            <w:tcBorders>
-              <w:top w:val="single" w:sz="6" w:space="0" w:color="C0C0C0"/>
-              <w:left w:val="single" w:sz="6" w:space="0" w:color="C0C0C0"/>
-              <w:bottom w:val="single" w:sz="6" w:space="0" w:color="C0C0C0"/>
-              <w:right w:val="single" w:sz="6" w:space="0" w:color="C0C0C0"/>
-            </w:tcBorders>
-            <w:shd w:val="clear" w:color="auto" w:fill="FFFFFF"/>
-            <w:tcMar>
-              <w:top w:w="45" w:type="dxa"/>
-              <w:left w:w="45" w:type="dxa"/>
-              <w:bottom w:w="45" w:type="dxa"/>
-              <w:right w:w="45" w:type="dxa"/>
-            </w:tcMar>
-            <w:vAlign w:val="center"/>
-            <w:hideMark/>
-          </w:tcPr>
-          <w:p>
-            <w:pPr>
-              <w:widowControl/>
-              <w:spacing w:line="378" w:lineRule="atLeast"/>
-              <w:jc w:val="left"/>
-              <w:rPr>
-                <w:rFonts w:ascii="Verdana" w:eastAsia="宋体" w:hAnsi="Verdana" w:cs="宋体"/>
-                <w:color w:val="000000"/>
-                <w:kern w:val="0"/>
-                <w:szCs w:val="21"/>
-              </w:rPr>
-            </w:pPr>
-          </w:p>
-        </w:tc>
-      </w:tr>
-      <w:tr>
-        <w:tc>
-          <w:tcPr>
-            <w:tcW w:w="0" w:type="auto"/>
-            <w:tcBorders>
-              <w:top w:val="single" w:sz="6" w:space="0" w:color="C0C0C0"/>
-              <w:left w:val="single" w:sz="6" w:space="0" w:color="C0C0C0"/>
-              <w:bottom w:val="single" w:sz="6" w:space="0" w:color="C0C0C0"/>
-              <w:right w:val="single" w:sz="6" w:space="0" w:color="C0C0C0"/>
-            </w:tcBorders>
-            <w:shd w:val="clear" w:color="auto" w:fill="FFFFFF"/>
-            <w:tcMar>
-              <w:top w:w="45" w:type="dxa"/>
-              <w:left w:w="45" w:type="dxa"/>
-              <w:bottom w:w="45" w:type="dxa"/>
-              <w:right w:w="45" w:type="dxa"/>
-            </w:tcMar>
-            <w:vAlign w:val="center"/>
-            <w:hideMark/>
-          </w:tcPr>
-          <w:p>
-            <w:pPr>
-              <w:widowControl/>
-              <w:spacing w:line="378" w:lineRule="atLeast"/>
-              <w:jc w:val="left"/>
-              <w:rPr>
-                <w:rFonts w:ascii="Verdana" w:eastAsia="宋体" w:hAnsi="Verdana" w:cs="宋体"/>
-                <w:color w:val="000000"/>
-                <w:kern w:val="0"/>
-                <w:szCs w:val="21"/>
-              </w:rPr>
-            </w:pPr>
-            <w:r>
-              <w:rPr>
-                <w:rFonts w:ascii="Verdana" w:eastAsia="宋体" w:hAnsi="Verdana" w:cs="宋体"/>
-                <w:color w:val="000000"/>
-                <w:kern w:val="0"/>
-                <w:szCs w:val="21"/>
-              </w:rPr>
-              <w:t>· Size Measurement</w:t>
-            </w:r>
-          </w:p>
-        </w:tc>
-        <w:tc>
-          <w:tcPr>
-            <w:tcW w:w="0" w:type="auto"/>
-            <w:tcBorders>
-              <w:top w:val="single" w:sz="6" w:space="0" w:color="C0C0C0"/>
-              <w:left w:val="single" w:sz="6" w:space="0" w:color="C0C0C0"/>
-              <w:bottom w:val="single" w:sz="6" w:space="0" w:color="C0C0C0"/>
-              <w:right w:val="single" w:sz="6" w:space="0" w:color="C0C0C0"/>
-            </w:tcBorders>
-            <w:shd w:val="clear" w:color="auto" w:fill="FFFFFF"/>
-            <w:tcMar>
-              <w:top w:w="45" w:type="dxa"/>
-              <w:left w:w="45" w:type="dxa"/>
-              <w:bottom w:w="45" w:type="dxa"/>
-              <w:right w:w="45" w:type="dxa"/>
-            </w:tcMar>
-            <w:vAlign w:val="center"/>
-            <w:hideMark/>
-          </w:tcPr>
-          <w:p>
-            <w:pPr>
-              <w:widowControl/>
-              <w:spacing w:line="378" w:lineRule="atLeast"/>
-              <w:jc w:val="left"/>
-              <w:rPr>
-                <w:rFonts w:ascii="Verdana" w:eastAsia="宋体" w:hAnsi="Verdana" w:cs="宋体"/>
-                <w:color w:val="000000"/>
-                <w:kern w:val="0"/>
-                <w:szCs w:val="21"/>
-              </w:rPr>
-            </w:pPr>
-            <w:r>
-              <w:rPr>
-                <w:rFonts w:ascii="Verdana" w:eastAsia="宋体" w:hAnsi="Verdana" w:cs="宋体"/>
-                <w:color w:val="000000"/>
-                <w:kern w:val="0"/>
-                <w:szCs w:val="21"/>
-              </w:rPr>
-              <w:t xml:space="preserve">· </w:t>
-            </w:r>
-            <w:r>
-              <w:rPr>
-                <w:rFonts w:ascii="Verdana" w:eastAsia="宋体" w:hAnsi="Verdana" w:cs="宋体"/>
-                <w:color w:val="000000"/>
-                <w:kern w:val="0"/>
-                <w:szCs w:val="21"/>
-              </w:rPr>
-              <w:t>计算工作量</w:t>
-            </w:r>
-          </w:p>
-        </w:tc>
-        <w:tc>
-          <w:tcPr>
-            <w:tcW w:w="0" w:type="auto"/>
-            <w:tcBorders>
-              <w:top w:val="single" w:sz="6" w:space="0" w:color="C0C0C0"/>
-              <w:left w:val="single" w:sz="6" w:space="0" w:color="C0C0C0"/>
-              <w:bottom w:val="single" w:sz="6" w:space="0" w:color="C0C0C0"/>
-              <w:right w:val="single" w:sz="6" w:space="0" w:color="C0C0C0"/>
-            </w:tcBorders>
-            <w:shd w:val="clear" w:color="auto" w:fill="FFFFFF"/>
-            <w:tcMar>
-              <w:top w:w="45" w:type="dxa"/>
-              <w:left w:w="45" w:type="dxa"/>
-              <w:bottom w:w="45" w:type="dxa"/>
-              <w:right w:w="45" w:type="dxa"/>
-            </w:tcMar>
-            <w:vAlign w:val="center"/>
-            <w:hideMark/>
-          </w:tcPr>
-          <w:p>
-            <w:pPr>
-              <w:widowControl/>
-              <w:spacing w:line="378" w:lineRule="atLeast"/>
-              <w:jc w:val="left"/>
-              <w:rPr>
-                <w:rFonts w:ascii="Verdana" w:eastAsia="宋体" w:hAnsi="Verdana" w:cs="宋体"/>
-                <w:color w:val="000000"/>
-                <w:kern w:val="0"/>
-                <w:szCs w:val="21"/>
-              </w:rPr>
-            </w:pPr>
-            <w:r>
-              <w:rPr>
-                <w:rFonts w:ascii="Verdana" w:eastAsia="宋体" w:hAnsi="Verdana" w:cs="宋体" w:hint="eastAsia"/>
-                <w:color w:val="000000"/>
-                <w:kern w:val="0"/>
-                <w:szCs w:val="21"/>
-              </w:rPr>
-              <w:t>120</w:t>
-            </w:r>
-          </w:p>
-        </w:tc>
-        <w:tc>
-          <w:tcPr>
-            <w:tcW w:w="0" w:type="auto"/>
-            <w:tcBorders>
-              <w:top w:val="single" w:sz="6" w:space="0" w:color="C0C0C0"/>
-              <w:left w:val="single" w:sz="6" w:space="0" w:color="C0C0C0"/>
-              <w:bottom w:val="single" w:sz="6" w:space="0" w:color="C0C0C0"/>
-              <w:right w:val="single" w:sz="6" w:space="0" w:color="C0C0C0"/>
-            </w:tcBorders>
-            <w:shd w:val="clear" w:color="auto" w:fill="FFFFFF"/>
-            <w:tcMar>
-              <w:top w:w="45" w:type="dxa"/>
-              <w:left w:w="45" w:type="dxa"/>
-              <w:bottom w:w="45" w:type="dxa"/>
-              <w:right w:w="45" w:type="dxa"/>
-            </w:tcMar>
-            <w:vAlign w:val="center"/>
-            <w:hideMark/>
-          </w:tcPr>
-          <w:p>
-            <w:pPr>
-              <w:widowControl/>
-              <w:spacing w:line="378" w:lineRule="atLeast"/>
-              <w:jc w:val="left"/>
-              <w:rPr>
-                <w:rFonts w:ascii="Verdana" w:eastAsia="宋体" w:hAnsi="Verdana" w:cs="宋体"/>
-                <w:color w:val="000000"/>
-                <w:kern w:val="0"/>
-                <w:szCs w:val="21"/>
-              </w:rPr>
-            </w:pPr>
-          </w:p>
-        </w:tc>
-      </w:tr>
-      <w:tr>
-        <w:tc>
-          <w:tcPr>
-            <w:tcW w:w="0" w:type="auto"/>
-            <w:tcBorders>
-              <w:top w:val="single" w:sz="6" w:space="0" w:color="C0C0C0"/>
-              <w:left w:val="single" w:sz="6" w:space="0" w:color="C0C0C0"/>
-              <w:bottom w:val="single" w:sz="6" w:space="0" w:color="C0C0C0"/>
-              <w:right w:val="single" w:sz="6" w:space="0" w:color="C0C0C0"/>
-            </w:tcBorders>
-            <w:shd w:val="clear" w:color="auto" w:fill="FFFFFF"/>
-            <w:tcMar>
-              <w:top w:w="45" w:type="dxa"/>
-              <w:left w:w="45" w:type="dxa"/>
-              <w:bottom w:w="45" w:type="dxa"/>
-              <w:right w:w="45" w:type="dxa"/>
-            </w:tcMar>
-            <w:vAlign w:val="center"/>
-            <w:hideMark/>
-          </w:tcPr>
-          <w:p>
-            <w:pPr>
-              <w:widowControl/>
-              <w:spacing w:line="378" w:lineRule="atLeast"/>
-              <w:jc w:val="left"/>
-              <w:rPr>
-                <w:rFonts w:ascii="Verdana" w:eastAsia="宋体" w:hAnsi="Verdana" w:cs="宋体"/>
-                <w:color w:val="000000"/>
-                <w:kern w:val="0"/>
-                <w:szCs w:val="21"/>
-              </w:rPr>
-            </w:pPr>
-            <w:r>
-              <w:rPr>
-                <w:rFonts w:ascii="Verdana" w:eastAsia="宋体" w:hAnsi="Verdana" w:cs="宋体"/>
-                <w:color w:val="000000"/>
-                <w:kern w:val="0"/>
-                <w:szCs w:val="21"/>
-              </w:rPr>
-              <w:t>· Postmortem &amp; Process Improvement Plan</w:t>
-            </w:r>
-          </w:p>
-        </w:tc>
-        <w:tc>
-          <w:tcPr>
-            <w:tcW w:w="0" w:type="auto"/>
-            <w:tcBorders>
-              <w:top w:val="single" w:sz="6" w:space="0" w:color="C0C0C0"/>
-              <w:left w:val="single" w:sz="6" w:space="0" w:color="C0C0C0"/>
-              <w:bottom w:val="single" w:sz="6" w:space="0" w:color="C0C0C0"/>
-              <w:right w:val="single" w:sz="6" w:space="0" w:color="C0C0C0"/>
-            </w:tcBorders>
-            <w:shd w:val="clear" w:color="auto" w:fill="FFFFFF"/>
-            <w:tcMar>
-              <w:top w:w="45" w:type="dxa"/>
-              <w:left w:w="45" w:type="dxa"/>
-              <w:bottom w:w="45" w:type="dxa"/>
-              <w:right w:w="45" w:type="dxa"/>
-            </w:tcMar>
-            <w:vAlign w:val="center"/>
-            <w:hideMark/>
-          </w:tcPr>
-          <w:p>
-            <w:pPr>
-              <w:widowControl/>
-              <w:spacing w:line="378" w:lineRule="atLeast"/>
-              <w:jc w:val="left"/>
-              <w:rPr>
-                <w:rFonts w:ascii="Verdana" w:eastAsia="宋体" w:hAnsi="Verdana" w:cs="宋体"/>
-                <w:color w:val="000000"/>
-                <w:kern w:val="0"/>
-                <w:szCs w:val="21"/>
-              </w:rPr>
-            </w:pPr>
-            <w:r>
-              <w:rPr>
-                <w:rFonts w:ascii="Verdana" w:eastAsia="宋体" w:hAnsi="Verdana" w:cs="宋体"/>
-                <w:color w:val="000000"/>
-                <w:kern w:val="0"/>
-                <w:szCs w:val="21"/>
-              </w:rPr>
-              <w:t xml:space="preserve">· </w:t>
-            </w:r>
-            <w:r>
-              <w:rPr>
-                <w:rFonts w:ascii="Verdana" w:eastAsia="宋体" w:hAnsi="Verdana" w:cs="宋体"/>
-                <w:color w:val="000000"/>
-                <w:kern w:val="0"/>
-                <w:szCs w:val="21"/>
-              </w:rPr>
-              <w:t>事后总结</w:t>
-            </w:r>
-            <w:r>
-              <w:rPr>
-                <w:rFonts w:ascii="Verdana" w:eastAsia="宋体" w:hAnsi="Verdana" w:cs="宋体"/>
-                <w:color w:val="000000"/>
-                <w:kern w:val="0"/>
-                <w:szCs w:val="21"/>
-              </w:rPr>
-              <w:t xml:space="preserve">, </w:t>
-            </w:r>
-            <w:r>
-              <w:rPr>
-                <w:rFonts w:ascii="Verdana" w:eastAsia="宋体" w:hAnsi="Verdana" w:cs="宋体"/>
-                <w:color w:val="000000"/>
-                <w:kern w:val="0"/>
-                <w:szCs w:val="21"/>
-              </w:rPr>
-              <w:t>并提出过程改进计划</w:t>
-            </w:r>
-          </w:p>
-        </w:tc>
-        <w:tc>
-          <w:tcPr>
-            <w:tcW w:w="0" w:type="auto"/>
-            <w:tcBorders>
-              <w:top w:val="single" w:sz="6" w:space="0" w:color="C0C0C0"/>
-              <w:left w:val="single" w:sz="6" w:space="0" w:color="C0C0C0"/>
-              <w:bottom w:val="single" w:sz="6" w:space="0" w:color="C0C0C0"/>
-              <w:right w:val="single" w:sz="6" w:space="0" w:color="C0C0C0"/>
-            </w:tcBorders>
-            <w:shd w:val="clear" w:color="auto" w:fill="FFFFFF"/>
-            <w:tcMar>
-              <w:top w:w="45" w:type="dxa"/>
-              <w:left w:w="45" w:type="dxa"/>
-              <w:bottom w:w="45" w:type="dxa"/>
-              <w:right w:w="45" w:type="dxa"/>
-            </w:tcMar>
-            <w:vAlign w:val="center"/>
-            <w:hideMark/>
-          </w:tcPr>
-          <w:p>
-            <w:pPr>
-              <w:widowControl/>
-              <w:spacing w:line="378" w:lineRule="atLeast"/>
-              <w:jc w:val="left"/>
-              <w:rPr>
-                <w:rFonts w:ascii="Verdana" w:eastAsia="宋体" w:hAnsi="Verdana" w:cs="宋体"/>
-                <w:color w:val="000000"/>
-                <w:kern w:val="0"/>
-                <w:szCs w:val="21"/>
-              </w:rPr>
-            </w:pPr>
-            <w:r>
-              <w:rPr>
-                <w:rFonts w:ascii="Verdana" w:eastAsia="宋体" w:hAnsi="Verdana" w:cs="宋体" w:hint="eastAsia"/>
-                <w:color w:val="000000"/>
-                <w:kern w:val="0"/>
-                <w:szCs w:val="21"/>
-              </w:rPr>
-              <w:t>120</w:t>
-            </w:r>
-          </w:p>
-        </w:tc>
-        <w:tc>
-          <w:tcPr>
-            <w:tcW w:w="0" w:type="auto"/>
-            <w:tcBorders>
-              <w:top w:val="single" w:sz="6" w:space="0" w:color="C0C0C0"/>
-              <w:left w:val="single" w:sz="6" w:space="0" w:color="C0C0C0"/>
-              <w:bottom w:val="single" w:sz="6" w:space="0" w:color="C0C0C0"/>
-              <w:right w:val="single" w:sz="6" w:space="0" w:color="C0C0C0"/>
-            </w:tcBorders>
-            <w:shd w:val="clear" w:color="auto" w:fill="FFFFFF"/>
-            <w:tcMar>
-              <w:top w:w="45" w:type="dxa"/>
-              <w:left w:w="45" w:type="dxa"/>
-              <w:bottom w:w="45" w:type="dxa"/>
-              <w:right w:w="45" w:type="dxa"/>
-            </w:tcMar>
-            <w:vAlign w:val="center"/>
-            <w:hideMark/>
-          </w:tcPr>
-          <w:p>
-            <w:pPr>
-              <w:widowControl/>
-              <w:spacing w:line="378" w:lineRule="atLeast"/>
-              <w:jc w:val="left"/>
-              <w:rPr>
-                <w:rFonts w:ascii="Verdana" w:eastAsia="宋体" w:hAnsi="Verdana" w:cs="宋体"/>
-                <w:color w:val="000000"/>
-                <w:kern w:val="0"/>
-                <w:szCs w:val="21"/>
-              </w:rPr>
-            </w:pPr>
-          </w:p>
-        </w:tc>
-      </w:tr>
-      <w:tr>
-        <w:tc>
-          <w:tcPr>
-            <w:tcW w:w="0" w:type="auto"/>
-            <w:tcBorders>
-              <w:top w:val="single" w:sz="6" w:space="0" w:color="C0C0C0"/>
-              <w:left w:val="single" w:sz="6" w:space="0" w:color="C0C0C0"/>
-              <w:bottom w:val="single" w:sz="6" w:space="0" w:color="C0C0C0"/>
-              <w:right w:val="single" w:sz="6" w:space="0" w:color="C0C0C0"/>
-            </w:tcBorders>
-            <w:shd w:val="clear" w:color="auto" w:fill="FFFFFF"/>
-            <w:tcMar>
-              <w:top w:w="45" w:type="dxa"/>
-              <w:left w:w="45" w:type="dxa"/>
-              <w:bottom w:w="45" w:type="dxa"/>
-              <w:right w:w="45" w:type="dxa"/>
-            </w:tcMar>
-            <w:vAlign w:val="center"/>
-            <w:hideMark/>
-          </w:tcPr>
-          <w:p>
-            <w:pPr>
-              <w:widowControl/>
-              <w:spacing w:line="378" w:lineRule="atLeast"/>
-              <w:jc w:val="left"/>
-              <w:rPr>
-                <w:rFonts w:ascii="Verdana" w:eastAsia="宋体" w:hAnsi="Verdana" w:cs="宋体"/>
-                <w:color w:val="000000"/>
-                <w:kern w:val="0"/>
-                <w:szCs w:val="21"/>
-              </w:rPr>
-            </w:pPr>
-          </w:p>
-        </w:tc>
-        <w:tc>
-          <w:tcPr>
-            <w:tcW w:w="0" w:type="auto"/>
-            <w:tcBorders>
-              <w:top w:val="single" w:sz="6" w:space="0" w:color="C0C0C0"/>
-              <w:left w:val="single" w:sz="6" w:space="0" w:color="C0C0C0"/>
-              <w:bottom w:val="single" w:sz="6" w:space="0" w:color="C0C0C0"/>
-              <w:right w:val="single" w:sz="6" w:space="0" w:color="C0C0C0"/>
-            </w:tcBorders>
-            <w:shd w:val="clear" w:color="auto" w:fill="FFFFFF"/>
-            <w:tcMar>
-              <w:top w:w="45" w:type="dxa"/>
-              <w:left w:w="45" w:type="dxa"/>
-              <w:bottom w:w="45" w:type="dxa"/>
-              <w:right w:w="45" w:type="dxa"/>
-            </w:tcMar>
-            <w:vAlign w:val="center"/>
-            <w:hideMark/>
-          </w:tcPr>
-          <w:p>
-            <w:pPr>
-              <w:widowControl/>
-              <w:spacing w:line="378" w:lineRule="atLeast"/>
-              <w:jc w:val="left"/>
-              <w:rPr>
-                <w:rFonts w:ascii="Verdana" w:eastAsia="宋体" w:hAnsi="Verdana" w:cs="宋体"/>
-                <w:color w:val="000000"/>
-                <w:kern w:val="0"/>
-                <w:szCs w:val="21"/>
-              </w:rPr>
-            </w:pPr>
-            <w:r>
-              <w:rPr>
-                <w:rFonts w:ascii="Verdana" w:eastAsia="宋体" w:hAnsi="Verdana" w:cs="宋体"/>
-                <w:color w:val="000000"/>
-                <w:kern w:val="0"/>
-                <w:szCs w:val="21"/>
-              </w:rPr>
-              <w:t>合计</w:t>
-            </w:r>
-          </w:p>
-        </w:tc>
-        <w:tc>
-          <w:tcPr>
-            <w:tcW w:w="0" w:type="auto"/>
-            <w:shd w:val="clear" w:color="auto" w:fill="FFFFFF"/>
-            <w:vAlign w:val="center"/>
-            <w:hideMark/>
-          </w:tcPr>
-          <w:p>
-            <w:pPr>
-              <w:widowControl/>
-              <w:jc w:val="left"/>
-              <w:rPr>
-                <w:rFonts w:ascii="Times New Roman" w:eastAsia="Times New Roman" w:hAnsi="Times New Roman" w:cs="Times New Roman"/>
-                <w:b/>
-                <w:kern w:val="0"/>
-                <w:sz w:val="20"/>
-                <w:szCs w:val="20"/>
-              </w:rPr>
-            </w:pPr>
-            <w:r>
-              <w:rPr>
-                <w:rFonts w:ascii="Times New Roman" w:eastAsia="Times New Roman" w:hAnsi="Times New Roman" w:cs="Times New Roman"/>
-                <w:b/>
-                <w:kern w:val="0"/>
-                <w:sz w:val="20"/>
-                <w:szCs w:val="20"/>
-              </w:rPr>
-              <w:t>6120</w:t>
-            </w:r>
-          </w:p>
-        </w:tc>
-        <w:tc>
-          <w:tcPr>
-            <w:tcW w:w="0" w:type="auto"/>
-            <w:shd w:val="clear" w:color="auto" w:fill="FFFFFF"/>
-            <w:vAlign w:val="center"/>
-            <w:hideMark/>
-          </w:tcPr>
-          <w:p>
-            <w:pPr>
-              <w:widowControl/>
-              <w:jc w:val="left"/>
-              <w:rPr>
-                <w:rFonts w:ascii="Times New Roman" w:eastAsia="Times New Roman" w:hAnsi="Times New Roman" w:cs="Times New Roman"/>
-                <w:kern w:val="0"/>
-                <w:sz w:val="20"/>
-                <w:szCs w:val="20"/>
-              </w:rPr>
-            </w:pPr>
           </w:p>
         </w:tc>
       </w:tr>

</xml_diff>